<commit_message>
believe the project is done
</commit_message>
<xml_diff>
--- a/fun_sort.docx
+++ b/fun_sort.docx
@@ -23,6 +23,17 @@
     <w:p>
       <w:r>
         <w:t>Final Project</w:t>
+      </w:r>
+    </w:p>
+    <w:p>
+      <w:r>
+        <w:t>12/</w:t>
+      </w:r>
+      <w:r>
+        <w:t>4</w:t>
+      </w:r>
+      <w:r>
+        <w:t>/2018</w:t>
       </w:r>
     </w:p>
     <w:p>
@@ -82,6 +93,555 @@
         <w:pStyle w:val="Heading1"/>
         <w:spacing w:before="0" w:beforeAutospacing="0" w:after="0" w:afterAutospacing="0" w:line="346" w:lineRule="atLeast"/>
         <w:rPr>
+          <w:rFonts w:asciiTheme="minorHAnsi" w:eastAsiaTheme="minorHAnsi" w:hAnsiTheme="minorHAnsi" w:cstheme="minorBidi"/>
+          <w:b w:val="0"/>
+          <w:bCs w:val="0"/>
+          <w:iCs/>
+          <w:kern w:val="0"/>
+          <w:sz w:val="22"/>
+          <w:szCs w:val="22"/>
+        </w:rPr>
+      </w:pPr>
+      <w:r>
+        <w:rPr>
+          <w:rFonts w:asciiTheme="minorHAnsi" w:eastAsiaTheme="minorHAnsi" w:hAnsiTheme="minorHAnsi" w:cstheme="minorBidi"/>
+          <w:b w:val="0"/>
+          <w:bCs w:val="0"/>
+          <w:iCs/>
+          <w:kern w:val="0"/>
+          <w:sz w:val="22"/>
+          <w:szCs w:val="22"/>
+        </w:rPr>
+        <w:t>Fun-Sort runs in </w:t>
+      </w:r>
+      <w:r>
+        <w:rPr>
+          <w:rFonts w:asciiTheme="minorHAnsi" w:eastAsiaTheme="minorHAnsi" w:hAnsiTheme="minorHAnsi" w:cstheme="minorBidi"/>
+          <w:b w:val="0"/>
+          <w:bCs w:val="0"/>
+          <w:i/>
+          <w:kern w:val="0"/>
+          <w:sz w:val="22"/>
+          <w:szCs w:val="22"/>
+        </w:rPr>
+        <w:t>n</w:t>
+      </w:r>
+      <w:r>
+        <w:rPr>
+          <w:rFonts w:asciiTheme="minorHAnsi" w:eastAsiaTheme="minorHAnsi" w:hAnsiTheme="minorHAnsi" w:cstheme="minorBidi"/>
+          <w:b w:val="0"/>
+          <w:bCs w:val="0"/>
+          <w:iCs/>
+          <w:kern w:val="0"/>
+          <w:sz w:val="22"/>
+          <w:szCs w:val="22"/>
+        </w:rPr>
+        <w:t xml:space="preserve"> phases. </w:t>
+      </w:r>
+      <w:r>
+        <w:rPr>
+          <w:rFonts w:asciiTheme="minorHAnsi" w:eastAsiaTheme="minorHAnsi" w:hAnsiTheme="minorHAnsi" w:cstheme="minorBidi"/>
+          <w:b w:val="0"/>
+          <w:bCs w:val="0"/>
+          <w:iCs/>
+          <w:kern w:val="0"/>
+          <w:sz w:val="22"/>
+          <w:szCs w:val="22"/>
+        </w:rPr>
+        <w:t>For</w:t>
+      </w:r>
+      <w:r>
+        <w:rPr>
+          <w:rFonts w:asciiTheme="minorHAnsi" w:eastAsiaTheme="minorHAnsi" w:hAnsiTheme="minorHAnsi" w:cstheme="minorBidi"/>
+          <w:b w:val="0"/>
+          <w:bCs w:val="0"/>
+          <w:iCs/>
+          <w:kern w:val="0"/>
+          <w:sz w:val="22"/>
+          <w:szCs w:val="22"/>
+        </w:rPr>
+        <w:t xml:space="preserve"> phase </w:t>
+      </w:r>
+      <w:r>
+        <w:rPr>
+          <w:rFonts w:asciiTheme="minorHAnsi" w:eastAsiaTheme="minorHAnsi" w:hAnsiTheme="minorHAnsi" w:cstheme="minorBidi"/>
+          <w:b w:val="0"/>
+          <w:bCs w:val="0"/>
+          <w:i/>
+          <w:kern w:val="0"/>
+          <w:sz w:val="22"/>
+          <w:szCs w:val="22"/>
+        </w:rPr>
+        <w:t>i</w:t>
+      </w:r>
+      <w:r>
+        <w:rPr>
+          <w:rFonts w:asciiTheme="minorHAnsi" w:eastAsiaTheme="minorHAnsi" w:hAnsiTheme="minorHAnsi" w:cstheme="minorBidi"/>
+          <w:b w:val="0"/>
+          <w:bCs w:val="0"/>
+          <w:iCs/>
+          <w:kern w:val="0"/>
+          <w:sz w:val="22"/>
+          <w:szCs w:val="22"/>
+        </w:rPr>
+        <w:t>=</w:t>
+      </w:r>
+      <w:r>
+        <w:rPr>
+          <w:rFonts w:asciiTheme="minorHAnsi" w:eastAsiaTheme="minorHAnsi" w:hAnsiTheme="minorHAnsi" w:cstheme="minorBidi"/>
+          <w:b w:val="0"/>
+          <w:bCs w:val="0"/>
+          <w:iCs/>
+          <w:kern w:val="0"/>
+          <w:sz w:val="22"/>
+          <w:szCs w:val="22"/>
+        </w:rPr>
+        <w:t>1…</w:t>
+      </w:r>
+      <w:r>
+        <w:rPr>
+          <w:rFonts w:asciiTheme="minorHAnsi" w:eastAsiaTheme="minorHAnsi" w:hAnsiTheme="minorHAnsi" w:cstheme="minorBidi"/>
+          <w:b w:val="0"/>
+          <w:bCs w:val="0"/>
+          <w:i/>
+          <w:kern w:val="0"/>
+          <w:sz w:val="22"/>
+          <w:szCs w:val="22"/>
+        </w:rPr>
+        <w:t>n</w:t>
+      </w:r>
+      <w:r>
+        <w:rPr>
+          <w:rFonts w:asciiTheme="minorHAnsi" w:eastAsiaTheme="minorHAnsi" w:hAnsiTheme="minorHAnsi" w:cstheme="minorBidi"/>
+          <w:b w:val="0"/>
+          <w:bCs w:val="0"/>
+          <w:iCs/>
+          <w:kern w:val="0"/>
+          <w:sz w:val="22"/>
+          <w:szCs w:val="22"/>
+        </w:rPr>
+        <w:t>, binary search for the current content </w:t>
+      </w:r>
+      <w:r>
+        <w:rPr>
+          <w:rFonts w:asciiTheme="minorHAnsi" w:eastAsiaTheme="minorHAnsi" w:hAnsiTheme="minorHAnsi" w:cstheme="minorBidi"/>
+          <w:b w:val="0"/>
+          <w:bCs w:val="0"/>
+          <w:i/>
+          <w:kern w:val="0"/>
+          <w:sz w:val="22"/>
+          <w:szCs w:val="22"/>
+        </w:rPr>
+        <w:t>ai</w:t>
+      </w:r>
+      <w:r>
+        <w:rPr>
+          <w:rFonts w:asciiTheme="minorHAnsi" w:eastAsiaTheme="minorHAnsi" w:hAnsiTheme="minorHAnsi" w:cstheme="minorBidi"/>
+          <w:b w:val="0"/>
+          <w:bCs w:val="0"/>
+          <w:iCs/>
+          <w:kern w:val="0"/>
+          <w:sz w:val="22"/>
+          <w:szCs w:val="22"/>
+        </w:rPr>
+        <w:t> of cell </w:t>
+      </w:r>
+      <w:r>
+        <w:rPr>
+          <w:rFonts w:asciiTheme="minorHAnsi" w:eastAsiaTheme="minorHAnsi" w:hAnsiTheme="minorHAnsi" w:cstheme="minorBidi"/>
+          <w:b w:val="0"/>
+          <w:bCs w:val="0"/>
+          <w:i/>
+          <w:kern w:val="0"/>
+          <w:sz w:val="22"/>
+          <w:szCs w:val="22"/>
+        </w:rPr>
+        <w:t>i</w:t>
+      </w:r>
+      <w:r>
+        <w:rPr>
+          <w:rFonts w:asciiTheme="minorHAnsi" w:eastAsiaTheme="minorHAnsi" w:hAnsiTheme="minorHAnsi" w:cstheme="minorBidi"/>
+          <w:b w:val="0"/>
+          <w:bCs w:val="0"/>
+          <w:iCs/>
+          <w:kern w:val="0"/>
+          <w:sz w:val="22"/>
+          <w:szCs w:val="22"/>
+        </w:rPr>
+        <w:t> until the search is successful and “finds” the element in cell </w:t>
+      </w:r>
+      <w:r>
+        <w:rPr>
+          <w:rFonts w:asciiTheme="minorHAnsi" w:eastAsiaTheme="minorHAnsi" w:hAnsiTheme="minorHAnsi" w:cstheme="minorBidi"/>
+          <w:b w:val="0"/>
+          <w:bCs w:val="0"/>
+          <w:i/>
+          <w:kern w:val="0"/>
+          <w:sz w:val="22"/>
+          <w:szCs w:val="22"/>
+        </w:rPr>
+        <w:t>i</w:t>
+      </w:r>
+      <w:r>
+        <w:rPr>
+          <w:rFonts w:asciiTheme="minorHAnsi" w:eastAsiaTheme="minorHAnsi" w:hAnsiTheme="minorHAnsi" w:cstheme="minorBidi"/>
+          <w:b w:val="0"/>
+          <w:bCs w:val="0"/>
+          <w:iCs/>
+          <w:kern w:val="0"/>
+          <w:sz w:val="22"/>
+          <w:szCs w:val="22"/>
+        </w:rPr>
+        <w:t xml:space="preserve">. If the search </w:t>
+      </w:r>
+      <w:r>
+        <w:rPr>
+          <w:rFonts w:asciiTheme="minorHAnsi" w:eastAsiaTheme="minorHAnsi" w:hAnsiTheme="minorHAnsi" w:cstheme="minorBidi"/>
+          <w:b w:val="0"/>
+          <w:bCs w:val="0"/>
+          <w:iCs/>
+          <w:kern w:val="0"/>
+          <w:sz w:val="22"/>
+          <w:szCs w:val="22"/>
+        </w:rPr>
+        <w:t>fails,</w:t>
+      </w:r>
+      <w:r>
+        <w:rPr>
+          <w:rFonts w:asciiTheme="minorHAnsi" w:eastAsiaTheme="minorHAnsi" w:hAnsiTheme="minorHAnsi" w:cstheme="minorBidi"/>
+          <w:b w:val="0"/>
+          <w:bCs w:val="0"/>
+          <w:iCs/>
+          <w:kern w:val="0"/>
+          <w:sz w:val="22"/>
+          <w:szCs w:val="22"/>
+        </w:rPr>
+        <w:t xml:space="preserve"> we find an index </w:t>
+      </w:r>
+      <w:r>
+        <w:rPr>
+          <w:rFonts w:asciiTheme="minorHAnsi" w:eastAsiaTheme="minorHAnsi" w:hAnsiTheme="minorHAnsi" w:cstheme="minorBidi"/>
+          <w:b w:val="0"/>
+          <w:bCs w:val="0"/>
+          <w:i/>
+          <w:kern w:val="0"/>
+          <w:sz w:val="22"/>
+          <w:szCs w:val="22"/>
+        </w:rPr>
+        <w:t>h</w:t>
+      </w:r>
+      <w:r>
+        <w:rPr>
+          <w:rFonts w:asciiTheme="minorHAnsi" w:eastAsiaTheme="minorHAnsi" w:hAnsiTheme="minorHAnsi" w:cstheme="minorBidi"/>
+          <w:b w:val="0"/>
+          <w:bCs w:val="0"/>
+          <w:iCs/>
+          <w:kern w:val="0"/>
+          <w:sz w:val="22"/>
+          <w:szCs w:val="22"/>
+        </w:rPr>
+        <w:t> such that </w:t>
+      </w:r>
+      <w:r>
+        <w:rPr>
+          <w:rFonts w:asciiTheme="minorHAnsi" w:eastAsiaTheme="minorHAnsi" w:hAnsiTheme="minorHAnsi" w:cstheme="minorBidi"/>
+          <w:b w:val="0"/>
+          <w:bCs w:val="0"/>
+          <w:i/>
+          <w:kern w:val="0"/>
+          <w:sz w:val="22"/>
+          <w:szCs w:val="22"/>
+        </w:rPr>
+        <w:t>ah</w:t>
+      </w:r>
+      <w:r>
+        <w:rPr>
+          <w:rFonts w:asciiTheme="minorHAnsi" w:eastAsiaTheme="minorHAnsi" w:hAnsiTheme="minorHAnsi" w:cstheme="minorBidi"/>
+          <w:b w:val="0"/>
+          <w:bCs w:val="0"/>
+          <w:iCs/>
+          <w:kern w:val="0"/>
+          <w:sz w:val="22"/>
+          <w:szCs w:val="22"/>
+        </w:rPr>
+        <w:t>−1&lt;</w:t>
+      </w:r>
+      <w:r>
+        <w:rPr>
+          <w:rFonts w:asciiTheme="minorHAnsi" w:eastAsiaTheme="minorHAnsi" w:hAnsiTheme="minorHAnsi" w:cstheme="minorBidi"/>
+          <w:b w:val="0"/>
+          <w:bCs w:val="0"/>
+          <w:i/>
+          <w:kern w:val="0"/>
+          <w:sz w:val="22"/>
+          <w:szCs w:val="22"/>
+        </w:rPr>
+        <w:t>ai</w:t>
+      </w:r>
+      <w:r>
+        <w:rPr>
+          <w:rFonts w:asciiTheme="minorHAnsi" w:eastAsiaTheme="minorHAnsi" w:hAnsiTheme="minorHAnsi" w:cstheme="minorBidi"/>
+          <w:b w:val="0"/>
+          <w:bCs w:val="0"/>
+          <w:iCs/>
+          <w:kern w:val="0"/>
+          <w:sz w:val="22"/>
+          <w:szCs w:val="22"/>
+        </w:rPr>
+        <w:t>&lt;</w:t>
+      </w:r>
+      <w:r>
+        <w:rPr>
+          <w:rFonts w:asciiTheme="minorHAnsi" w:eastAsiaTheme="minorHAnsi" w:hAnsiTheme="minorHAnsi" w:cstheme="minorBidi"/>
+          <w:b w:val="0"/>
+          <w:bCs w:val="0"/>
+          <w:i/>
+          <w:kern w:val="0"/>
+          <w:sz w:val="22"/>
+          <w:szCs w:val="22"/>
+        </w:rPr>
+        <w:t>ah</w:t>
+      </w:r>
+      <w:r>
+        <w:rPr>
+          <w:rFonts w:asciiTheme="minorHAnsi" w:eastAsiaTheme="minorHAnsi" w:hAnsiTheme="minorHAnsi" w:cstheme="minorBidi"/>
+          <w:b w:val="0"/>
+          <w:bCs w:val="0"/>
+          <w:iCs/>
+          <w:kern w:val="0"/>
+          <w:sz w:val="22"/>
+          <w:szCs w:val="22"/>
+        </w:rPr>
+        <w:t>. We then either swap the bad pair (</w:t>
+      </w:r>
+      <w:r>
+        <w:rPr>
+          <w:rFonts w:asciiTheme="minorHAnsi" w:eastAsiaTheme="minorHAnsi" w:hAnsiTheme="minorHAnsi" w:cstheme="minorBidi"/>
+          <w:b w:val="0"/>
+          <w:bCs w:val="0"/>
+          <w:i/>
+          <w:kern w:val="0"/>
+          <w:sz w:val="22"/>
+          <w:szCs w:val="22"/>
+        </w:rPr>
+        <w:t>i</w:t>
+      </w:r>
+      <w:r>
+        <w:rPr>
+          <w:rFonts w:asciiTheme="minorHAnsi" w:eastAsiaTheme="minorHAnsi" w:hAnsiTheme="minorHAnsi" w:cstheme="minorBidi"/>
+          <w:b w:val="0"/>
+          <w:bCs w:val="0"/>
+          <w:iCs/>
+          <w:kern w:val="0"/>
+          <w:sz w:val="22"/>
+          <w:szCs w:val="22"/>
+        </w:rPr>
+        <w:t>,</w:t>
+      </w:r>
+      <w:r>
+        <w:rPr>
+          <w:rFonts w:asciiTheme="minorHAnsi" w:eastAsiaTheme="minorHAnsi" w:hAnsiTheme="minorHAnsi" w:cstheme="minorBidi"/>
+          <w:b w:val="0"/>
+          <w:bCs w:val="0"/>
+          <w:i/>
+          <w:kern w:val="0"/>
+          <w:sz w:val="22"/>
+          <w:szCs w:val="22"/>
+        </w:rPr>
+        <w:t>h</w:t>
+      </w:r>
+      <w:r>
+        <w:rPr>
+          <w:rFonts w:asciiTheme="minorHAnsi" w:eastAsiaTheme="minorHAnsi" w:hAnsiTheme="minorHAnsi" w:cstheme="minorBidi"/>
+          <w:b w:val="0"/>
+          <w:bCs w:val="0"/>
+          <w:iCs/>
+          <w:kern w:val="0"/>
+          <w:sz w:val="22"/>
+          <w:szCs w:val="22"/>
+        </w:rPr>
+        <w:t>−1) if </w:t>
+      </w:r>
+      <w:r>
+        <w:rPr>
+          <w:rFonts w:asciiTheme="minorHAnsi" w:eastAsiaTheme="minorHAnsi" w:hAnsiTheme="minorHAnsi" w:cstheme="minorBidi"/>
+          <w:b w:val="0"/>
+          <w:bCs w:val="0"/>
+          <w:i/>
+          <w:kern w:val="0"/>
+          <w:sz w:val="22"/>
+          <w:szCs w:val="22"/>
+        </w:rPr>
+        <w:t>i</w:t>
+      </w:r>
+      <w:r>
+        <w:rPr>
+          <w:rFonts w:asciiTheme="minorHAnsi" w:eastAsiaTheme="minorHAnsi" w:hAnsiTheme="minorHAnsi" w:cstheme="minorBidi"/>
+          <w:b w:val="0"/>
+          <w:bCs w:val="0"/>
+          <w:iCs/>
+          <w:kern w:val="0"/>
+          <w:sz w:val="22"/>
+          <w:szCs w:val="22"/>
+        </w:rPr>
+        <w:t>&lt;</w:t>
+      </w:r>
+      <w:r>
+        <w:rPr>
+          <w:rFonts w:asciiTheme="minorHAnsi" w:eastAsiaTheme="minorHAnsi" w:hAnsiTheme="minorHAnsi" w:cstheme="minorBidi"/>
+          <w:b w:val="0"/>
+          <w:bCs w:val="0"/>
+          <w:i/>
+          <w:kern w:val="0"/>
+          <w:sz w:val="22"/>
+          <w:szCs w:val="22"/>
+        </w:rPr>
+        <w:t>h</w:t>
+      </w:r>
+      <w:r>
+        <w:rPr>
+          <w:rFonts w:asciiTheme="minorHAnsi" w:eastAsiaTheme="minorHAnsi" w:hAnsiTheme="minorHAnsi" w:cstheme="minorBidi"/>
+          <w:b w:val="0"/>
+          <w:bCs w:val="0"/>
+          <w:iCs/>
+          <w:kern w:val="0"/>
+          <w:sz w:val="22"/>
+          <w:szCs w:val="22"/>
+        </w:rPr>
+        <w:t>−1, or the bad pair (</w:t>
+      </w:r>
+      <w:proofErr w:type="spellStart"/>
+      <w:r>
+        <w:rPr>
+          <w:rFonts w:asciiTheme="minorHAnsi" w:eastAsiaTheme="minorHAnsi" w:hAnsiTheme="minorHAnsi" w:cstheme="minorBidi"/>
+          <w:b w:val="0"/>
+          <w:bCs w:val="0"/>
+          <w:i/>
+          <w:kern w:val="0"/>
+          <w:sz w:val="22"/>
+          <w:szCs w:val="22"/>
+        </w:rPr>
+        <w:t>h</w:t>
+      </w:r>
+      <w:r>
+        <w:rPr>
+          <w:rFonts w:asciiTheme="minorHAnsi" w:eastAsiaTheme="minorHAnsi" w:hAnsiTheme="minorHAnsi" w:cstheme="minorBidi"/>
+          <w:b w:val="0"/>
+          <w:bCs w:val="0"/>
+          <w:iCs/>
+          <w:kern w:val="0"/>
+          <w:sz w:val="22"/>
+          <w:szCs w:val="22"/>
+        </w:rPr>
+        <w:t>,</w:t>
+      </w:r>
+      <w:r>
+        <w:rPr>
+          <w:rFonts w:asciiTheme="minorHAnsi" w:eastAsiaTheme="minorHAnsi" w:hAnsiTheme="minorHAnsi" w:cstheme="minorBidi"/>
+          <w:b w:val="0"/>
+          <w:bCs w:val="0"/>
+          <w:i/>
+          <w:kern w:val="0"/>
+          <w:sz w:val="22"/>
+          <w:szCs w:val="22"/>
+        </w:rPr>
+        <w:t>i</w:t>
+      </w:r>
+      <w:proofErr w:type="spellEnd"/>
+      <w:r>
+        <w:rPr>
+          <w:rFonts w:asciiTheme="minorHAnsi" w:eastAsiaTheme="minorHAnsi" w:hAnsiTheme="minorHAnsi" w:cstheme="minorBidi"/>
+          <w:b w:val="0"/>
+          <w:bCs w:val="0"/>
+          <w:iCs/>
+          <w:kern w:val="0"/>
+          <w:sz w:val="22"/>
+          <w:szCs w:val="22"/>
+        </w:rPr>
+        <w:t>) if </w:t>
+      </w:r>
+      <w:r>
+        <w:rPr>
+          <w:rFonts w:asciiTheme="minorHAnsi" w:eastAsiaTheme="minorHAnsi" w:hAnsiTheme="minorHAnsi" w:cstheme="minorBidi"/>
+          <w:b w:val="0"/>
+          <w:bCs w:val="0"/>
+          <w:i/>
+          <w:kern w:val="0"/>
+          <w:sz w:val="22"/>
+          <w:szCs w:val="22"/>
+        </w:rPr>
+        <w:t>h</w:t>
+      </w:r>
+      <w:r>
+        <w:rPr>
+          <w:rFonts w:asciiTheme="minorHAnsi" w:eastAsiaTheme="minorHAnsi" w:hAnsiTheme="minorHAnsi" w:cstheme="minorBidi"/>
+          <w:b w:val="0"/>
+          <w:bCs w:val="0"/>
+          <w:iCs/>
+          <w:kern w:val="0"/>
+          <w:sz w:val="22"/>
+          <w:szCs w:val="22"/>
+        </w:rPr>
+        <w:t>&lt;</w:t>
+      </w:r>
+      <w:proofErr w:type="spellStart"/>
+      <w:r>
+        <w:rPr>
+          <w:rFonts w:asciiTheme="minorHAnsi" w:eastAsiaTheme="minorHAnsi" w:hAnsiTheme="minorHAnsi" w:cstheme="minorBidi"/>
+          <w:b w:val="0"/>
+          <w:bCs w:val="0"/>
+          <w:i/>
+          <w:kern w:val="0"/>
+          <w:sz w:val="22"/>
+          <w:szCs w:val="22"/>
+        </w:rPr>
+        <w:t>i</w:t>
+      </w:r>
+      <w:proofErr w:type="spellEnd"/>
+      <w:r>
+        <w:rPr>
+          <w:rFonts w:asciiTheme="minorHAnsi" w:eastAsiaTheme="minorHAnsi" w:hAnsiTheme="minorHAnsi" w:cstheme="minorBidi"/>
+          <w:b w:val="0"/>
+          <w:bCs w:val="0"/>
+          <w:iCs/>
+          <w:kern w:val="0"/>
+          <w:sz w:val="22"/>
+          <w:szCs w:val="22"/>
+        </w:rPr>
+        <w:t>. The phase continues with a search for the new content of cell </w:t>
+      </w:r>
+      <w:proofErr w:type="spellStart"/>
+      <w:r>
+        <w:rPr>
+          <w:rFonts w:asciiTheme="minorHAnsi" w:eastAsiaTheme="minorHAnsi" w:hAnsiTheme="minorHAnsi" w:cstheme="minorBidi"/>
+          <w:b w:val="0"/>
+          <w:bCs w:val="0"/>
+          <w:i/>
+          <w:kern w:val="0"/>
+          <w:sz w:val="22"/>
+          <w:szCs w:val="22"/>
+        </w:rPr>
+        <w:t>i</w:t>
+      </w:r>
+      <w:proofErr w:type="spellEnd"/>
+      <w:r>
+        <w:rPr>
+          <w:rFonts w:asciiTheme="minorHAnsi" w:eastAsiaTheme="minorHAnsi" w:hAnsiTheme="minorHAnsi" w:cstheme="minorBidi"/>
+          <w:b w:val="0"/>
+          <w:bCs w:val="0"/>
+          <w:iCs/>
+          <w:kern w:val="0"/>
+          <w:sz w:val="22"/>
+          <w:szCs w:val="22"/>
+        </w:rPr>
+        <w:t>.</w:t>
+      </w:r>
+    </w:p>
+    <w:p>
+      <w:pPr>
+        <w:pStyle w:val="Heading1"/>
+        <w:spacing w:before="0" w:beforeAutospacing="0" w:after="0" w:afterAutospacing="0" w:line="346" w:lineRule="atLeast"/>
+        <w:rPr>
           <w:rFonts w:ascii="Calibri Light" w:hAnsi="Calibri Light" w:cs="Calibri Light"/>
           <w:b w:val="0"/>
           <w:bCs w:val="0"/>
@@ -90,7 +650,11 @@
           <w:szCs w:val="32"/>
         </w:rPr>
       </w:pPr>
-      <w:r>
+    </w:p>
+    <w:p>
+      <w:pPr>
+        <w:pStyle w:val="Heading1"/>
+        <w:spacing w:before="0" w:beforeAutospacing="0" w:after="0" w:afterAutospacing="0" w:line="346" w:lineRule="atLeast"/>
         <w:rPr>
           <w:rFonts w:asciiTheme="minorHAnsi" w:eastAsiaTheme="minorHAnsi" w:hAnsiTheme="minorHAnsi" w:cstheme="minorBidi"/>
           <w:b w:val="0"/>
@@ -100,31 +664,17 @@
           <w:sz w:val="22"/>
           <w:szCs w:val="22"/>
         </w:rPr>
-        <w:t>Fun-Sort runs in </w:t>
-      </w:r>
-      <w:r>
-        <w:rPr>
-          <w:rFonts w:asciiTheme="minorHAnsi" w:eastAsiaTheme="minorHAnsi" w:hAnsiTheme="minorHAnsi" w:cstheme="minorBidi"/>
-          <w:b w:val="0"/>
-          <w:bCs w:val="0"/>
-          <w:i/>
-          <w:kern w:val="0"/>
-          <w:sz w:val="22"/>
-          <w:szCs w:val="22"/>
-        </w:rPr>
-        <w:t>n</w:t>
-      </w:r>
-      <w:r>
-        <w:rPr>
-          <w:rFonts w:asciiTheme="minorHAnsi" w:eastAsiaTheme="minorHAnsi" w:hAnsiTheme="minorHAnsi" w:cstheme="minorBidi"/>
-          <w:b w:val="0"/>
+      </w:pPr>
+      <w:r>
+        <w:rPr>
+          <w:rFonts w:asciiTheme="minorHAnsi" w:eastAsiaTheme="minorHAnsi" w:hAnsiTheme="minorHAnsi" w:cstheme="minorBidi"/>
           <w:bCs w:val="0"/>
           <w:iCs/>
           <w:kern w:val="0"/>
           <w:sz w:val="22"/>
           <w:szCs w:val="22"/>
         </w:rPr>
-        <w:t xml:space="preserve"> phases. </w:t>
+        <w:t>Note</w:t>
       </w:r>
       <w:r>
         <w:rPr>
@@ -136,7 +686,7 @@
           <w:sz w:val="22"/>
           <w:szCs w:val="22"/>
         </w:rPr>
-        <w:t>For</w:t>
+        <w:t xml:space="preserve">: This algorithm can be modified for duplicate values; however, the authors </w:t>
       </w:r>
       <w:r>
         <w:rPr>
@@ -148,19 +698,7 @@
           <w:sz w:val="22"/>
           <w:szCs w:val="22"/>
         </w:rPr>
-        <w:t xml:space="preserve"> phase </w:t>
-      </w:r>
-      <w:r>
-        <w:rPr>
-          <w:rFonts w:asciiTheme="minorHAnsi" w:eastAsiaTheme="minorHAnsi" w:hAnsiTheme="minorHAnsi" w:cstheme="minorBidi"/>
-          <w:b w:val="0"/>
-          <w:bCs w:val="0"/>
-          <w:i/>
-          <w:kern w:val="0"/>
-          <w:sz w:val="22"/>
-          <w:szCs w:val="22"/>
-        </w:rPr>
-        <w:t>i</w:t>
+        <w:t>did not</w:t>
       </w:r>
       <w:r>
         <w:rPr>
@@ -172,7 +710,7 @@
           <w:sz w:val="22"/>
           <w:szCs w:val="22"/>
         </w:rPr>
-        <w:t>=</w:t>
+        <w:t xml:space="preserve"> define</w:t>
       </w:r>
       <w:r>
         <w:rPr>
@@ -184,19 +722,7 @@
           <w:sz w:val="22"/>
           <w:szCs w:val="22"/>
         </w:rPr>
-        <w:t>1…</w:t>
-      </w:r>
-      <w:r>
-        <w:rPr>
-          <w:rFonts w:asciiTheme="minorHAnsi" w:eastAsiaTheme="minorHAnsi" w:hAnsiTheme="minorHAnsi" w:cstheme="minorBidi"/>
-          <w:b w:val="0"/>
-          <w:bCs w:val="0"/>
-          <w:i/>
-          <w:kern w:val="0"/>
-          <w:sz w:val="22"/>
-          <w:szCs w:val="22"/>
-        </w:rPr>
-        <w:t>n</w:t>
+        <w:t xml:space="preserve"> </w:t>
       </w:r>
       <w:r>
         <w:rPr>
@@ -208,19 +734,7 @@
           <w:sz w:val="22"/>
           <w:szCs w:val="22"/>
         </w:rPr>
-        <w:t>, binary search for the current content </w:t>
-      </w:r>
-      <w:r>
-        <w:rPr>
-          <w:rFonts w:asciiTheme="minorHAnsi" w:eastAsiaTheme="minorHAnsi" w:hAnsiTheme="minorHAnsi" w:cstheme="minorBidi"/>
-          <w:b w:val="0"/>
-          <w:bCs w:val="0"/>
-          <w:i/>
-          <w:kern w:val="0"/>
-          <w:sz w:val="22"/>
-          <w:szCs w:val="22"/>
-        </w:rPr>
-        <w:t>ai</w:t>
+        <w:t xml:space="preserve">it </w:t>
       </w:r>
       <w:r>
         <w:rPr>
@@ -232,19 +746,7 @@
           <w:sz w:val="22"/>
           <w:szCs w:val="22"/>
         </w:rPr>
-        <w:t> of cell </w:t>
-      </w:r>
-      <w:r>
-        <w:rPr>
-          <w:rFonts w:asciiTheme="minorHAnsi" w:eastAsiaTheme="minorHAnsi" w:hAnsiTheme="minorHAnsi" w:cstheme="minorBidi"/>
-          <w:b w:val="0"/>
-          <w:bCs w:val="0"/>
-          <w:i/>
-          <w:kern w:val="0"/>
-          <w:sz w:val="22"/>
-          <w:szCs w:val="22"/>
-        </w:rPr>
-        <w:t>i</w:t>
+        <w:t xml:space="preserve">for arrays </w:t>
       </w:r>
       <w:r>
         <w:rPr>
@@ -256,357 +758,7 @@
           <w:sz w:val="22"/>
           <w:szCs w:val="22"/>
         </w:rPr>
-        <w:t> until the search is successful and “finds” the element in cell </w:t>
-      </w:r>
-      <w:r>
-        <w:rPr>
-          <w:rFonts w:asciiTheme="minorHAnsi" w:eastAsiaTheme="minorHAnsi" w:hAnsiTheme="minorHAnsi" w:cstheme="minorBidi"/>
-          <w:b w:val="0"/>
-          <w:bCs w:val="0"/>
-          <w:i/>
-          <w:kern w:val="0"/>
-          <w:sz w:val="22"/>
-          <w:szCs w:val="22"/>
-        </w:rPr>
-        <w:t>i</w:t>
-      </w:r>
-      <w:r>
-        <w:rPr>
-          <w:rFonts w:asciiTheme="minorHAnsi" w:eastAsiaTheme="minorHAnsi" w:hAnsiTheme="minorHAnsi" w:cstheme="minorBidi"/>
-          <w:b w:val="0"/>
-          <w:bCs w:val="0"/>
-          <w:iCs/>
-          <w:kern w:val="0"/>
-          <w:sz w:val="22"/>
-          <w:szCs w:val="22"/>
-        </w:rPr>
-        <w:t xml:space="preserve">. If the search </w:t>
-      </w:r>
-      <w:r>
-        <w:rPr>
-          <w:rFonts w:asciiTheme="minorHAnsi" w:eastAsiaTheme="minorHAnsi" w:hAnsiTheme="minorHAnsi" w:cstheme="minorBidi"/>
-          <w:b w:val="0"/>
-          <w:bCs w:val="0"/>
-          <w:iCs/>
-          <w:kern w:val="0"/>
-          <w:sz w:val="22"/>
-          <w:szCs w:val="22"/>
-        </w:rPr>
-        <w:t>fails,</w:t>
-      </w:r>
-      <w:r>
-        <w:rPr>
-          <w:rFonts w:asciiTheme="minorHAnsi" w:eastAsiaTheme="minorHAnsi" w:hAnsiTheme="minorHAnsi" w:cstheme="minorBidi"/>
-          <w:b w:val="0"/>
-          <w:bCs w:val="0"/>
-          <w:iCs/>
-          <w:kern w:val="0"/>
-          <w:sz w:val="22"/>
-          <w:szCs w:val="22"/>
-        </w:rPr>
-        <w:t xml:space="preserve"> we find an index </w:t>
-      </w:r>
-      <w:r>
-        <w:rPr>
-          <w:rFonts w:asciiTheme="minorHAnsi" w:eastAsiaTheme="minorHAnsi" w:hAnsiTheme="minorHAnsi" w:cstheme="minorBidi"/>
-          <w:b w:val="0"/>
-          <w:bCs w:val="0"/>
-          <w:i/>
-          <w:kern w:val="0"/>
-          <w:sz w:val="22"/>
-          <w:szCs w:val="22"/>
-        </w:rPr>
-        <w:t>h</w:t>
-      </w:r>
-      <w:r>
-        <w:rPr>
-          <w:rFonts w:asciiTheme="minorHAnsi" w:eastAsiaTheme="minorHAnsi" w:hAnsiTheme="minorHAnsi" w:cstheme="minorBidi"/>
-          <w:b w:val="0"/>
-          <w:bCs w:val="0"/>
-          <w:iCs/>
-          <w:kern w:val="0"/>
-          <w:sz w:val="22"/>
-          <w:szCs w:val="22"/>
-        </w:rPr>
-        <w:t> such that </w:t>
-      </w:r>
-      <w:r>
-        <w:rPr>
-          <w:rFonts w:asciiTheme="minorHAnsi" w:eastAsiaTheme="minorHAnsi" w:hAnsiTheme="minorHAnsi" w:cstheme="minorBidi"/>
-          <w:b w:val="0"/>
-          <w:bCs w:val="0"/>
-          <w:i/>
-          <w:kern w:val="0"/>
-          <w:sz w:val="22"/>
-          <w:szCs w:val="22"/>
-        </w:rPr>
-        <w:t>ah</w:t>
-      </w:r>
-      <w:r>
-        <w:rPr>
-          <w:rFonts w:asciiTheme="minorHAnsi" w:eastAsiaTheme="minorHAnsi" w:hAnsiTheme="minorHAnsi" w:cstheme="minorBidi"/>
-          <w:b w:val="0"/>
-          <w:bCs w:val="0"/>
-          <w:iCs/>
-          <w:kern w:val="0"/>
-          <w:sz w:val="22"/>
-          <w:szCs w:val="22"/>
-        </w:rPr>
-        <w:t>−1&lt;</w:t>
-      </w:r>
-      <w:r>
-        <w:rPr>
-          <w:rFonts w:asciiTheme="minorHAnsi" w:eastAsiaTheme="minorHAnsi" w:hAnsiTheme="minorHAnsi" w:cstheme="minorBidi"/>
-          <w:b w:val="0"/>
-          <w:bCs w:val="0"/>
-          <w:i/>
-          <w:kern w:val="0"/>
-          <w:sz w:val="22"/>
-          <w:szCs w:val="22"/>
-        </w:rPr>
-        <w:t>ai</w:t>
-      </w:r>
-      <w:r>
-        <w:rPr>
-          <w:rFonts w:asciiTheme="minorHAnsi" w:eastAsiaTheme="minorHAnsi" w:hAnsiTheme="minorHAnsi" w:cstheme="minorBidi"/>
-          <w:b w:val="0"/>
-          <w:bCs w:val="0"/>
-          <w:iCs/>
-          <w:kern w:val="0"/>
-          <w:sz w:val="22"/>
-          <w:szCs w:val="22"/>
-        </w:rPr>
-        <w:t>&lt;</w:t>
-      </w:r>
-      <w:r>
-        <w:rPr>
-          <w:rFonts w:asciiTheme="minorHAnsi" w:eastAsiaTheme="minorHAnsi" w:hAnsiTheme="minorHAnsi" w:cstheme="minorBidi"/>
-          <w:b w:val="0"/>
-          <w:bCs w:val="0"/>
-          <w:i/>
-          <w:kern w:val="0"/>
-          <w:sz w:val="22"/>
-          <w:szCs w:val="22"/>
-        </w:rPr>
-        <w:t>ah</w:t>
-      </w:r>
-      <w:r>
-        <w:rPr>
-          <w:rFonts w:asciiTheme="minorHAnsi" w:eastAsiaTheme="minorHAnsi" w:hAnsiTheme="minorHAnsi" w:cstheme="minorBidi"/>
-          <w:b w:val="0"/>
-          <w:bCs w:val="0"/>
-          <w:iCs/>
-          <w:kern w:val="0"/>
-          <w:sz w:val="22"/>
-          <w:szCs w:val="22"/>
-        </w:rPr>
-        <w:t>. We then either swap the bad pair (</w:t>
-      </w:r>
-      <w:r>
-        <w:rPr>
-          <w:rFonts w:asciiTheme="minorHAnsi" w:eastAsiaTheme="minorHAnsi" w:hAnsiTheme="minorHAnsi" w:cstheme="minorBidi"/>
-          <w:b w:val="0"/>
-          <w:bCs w:val="0"/>
-          <w:i/>
-          <w:kern w:val="0"/>
-          <w:sz w:val="22"/>
-          <w:szCs w:val="22"/>
-        </w:rPr>
-        <w:t>i</w:t>
-      </w:r>
-      <w:r>
-        <w:rPr>
-          <w:rFonts w:asciiTheme="minorHAnsi" w:eastAsiaTheme="minorHAnsi" w:hAnsiTheme="minorHAnsi" w:cstheme="minorBidi"/>
-          <w:b w:val="0"/>
-          <w:bCs w:val="0"/>
-          <w:iCs/>
-          <w:kern w:val="0"/>
-          <w:sz w:val="22"/>
-          <w:szCs w:val="22"/>
-        </w:rPr>
-        <w:t>,</w:t>
-      </w:r>
-      <w:r>
-        <w:rPr>
-          <w:rFonts w:asciiTheme="minorHAnsi" w:eastAsiaTheme="minorHAnsi" w:hAnsiTheme="minorHAnsi" w:cstheme="minorBidi"/>
-          <w:b w:val="0"/>
-          <w:bCs w:val="0"/>
-          <w:i/>
-          <w:kern w:val="0"/>
-          <w:sz w:val="22"/>
-          <w:szCs w:val="22"/>
-        </w:rPr>
-        <w:t>h</w:t>
-      </w:r>
-      <w:r>
-        <w:rPr>
-          <w:rFonts w:asciiTheme="minorHAnsi" w:eastAsiaTheme="minorHAnsi" w:hAnsiTheme="minorHAnsi" w:cstheme="minorBidi"/>
-          <w:b w:val="0"/>
-          <w:bCs w:val="0"/>
-          <w:iCs/>
-          <w:kern w:val="0"/>
-          <w:sz w:val="22"/>
-          <w:szCs w:val="22"/>
-        </w:rPr>
-        <w:t>−1) if </w:t>
-      </w:r>
-      <w:r>
-        <w:rPr>
-          <w:rFonts w:asciiTheme="minorHAnsi" w:eastAsiaTheme="minorHAnsi" w:hAnsiTheme="minorHAnsi" w:cstheme="minorBidi"/>
-          <w:b w:val="0"/>
-          <w:bCs w:val="0"/>
-          <w:i/>
-          <w:kern w:val="0"/>
-          <w:sz w:val="22"/>
-          <w:szCs w:val="22"/>
-        </w:rPr>
-        <w:t>i</w:t>
-      </w:r>
-      <w:r>
-        <w:rPr>
-          <w:rFonts w:asciiTheme="minorHAnsi" w:eastAsiaTheme="minorHAnsi" w:hAnsiTheme="minorHAnsi" w:cstheme="minorBidi"/>
-          <w:b w:val="0"/>
-          <w:bCs w:val="0"/>
-          <w:iCs/>
-          <w:kern w:val="0"/>
-          <w:sz w:val="22"/>
-          <w:szCs w:val="22"/>
-        </w:rPr>
-        <w:t>&lt;</w:t>
-      </w:r>
-      <w:r>
-        <w:rPr>
-          <w:rFonts w:asciiTheme="minorHAnsi" w:eastAsiaTheme="minorHAnsi" w:hAnsiTheme="minorHAnsi" w:cstheme="minorBidi"/>
-          <w:b w:val="0"/>
-          <w:bCs w:val="0"/>
-          <w:i/>
-          <w:kern w:val="0"/>
-          <w:sz w:val="22"/>
-          <w:szCs w:val="22"/>
-        </w:rPr>
-        <w:t>h</w:t>
-      </w:r>
-      <w:r>
-        <w:rPr>
-          <w:rFonts w:asciiTheme="minorHAnsi" w:eastAsiaTheme="minorHAnsi" w:hAnsiTheme="minorHAnsi" w:cstheme="minorBidi"/>
-          <w:b w:val="0"/>
-          <w:bCs w:val="0"/>
-          <w:iCs/>
-          <w:kern w:val="0"/>
-          <w:sz w:val="22"/>
-          <w:szCs w:val="22"/>
-        </w:rPr>
-        <w:t>−1, or the bad pair (</w:t>
-      </w:r>
-      <w:proofErr w:type="spellStart"/>
-      <w:r>
-        <w:rPr>
-          <w:rFonts w:asciiTheme="minorHAnsi" w:eastAsiaTheme="minorHAnsi" w:hAnsiTheme="minorHAnsi" w:cstheme="minorBidi"/>
-          <w:b w:val="0"/>
-          <w:bCs w:val="0"/>
-          <w:i/>
-          <w:kern w:val="0"/>
-          <w:sz w:val="22"/>
-          <w:szCs w:val="22"/>
-        </w:rPr>
-        <w:t>h</w:t>
-      </w:r>
-      <w:r>
-        <w:rPr>
-          <w:rFonts w:asciiTheme="minorHAnsi" w:eastAsiaTheme="minorHAnsi" w:hAnsiTheme="minorHAnsi" w:cstheme="minorBidi"/>
-          <w:b w:val="0"/>
-          <w:bCs w:val="0"/>
-          <w:iCs/>
-          <w:kern w:val="0"/>
-          <w:sz w:val="22"/>
-          <w:szCs w:val="22"/>
-        </w:rPr>
-        <w:t>,</w:t>
-      </w:r>
-      <w:r>
-        <w:rPr>
-          <w:rFonts w:asciiTheme="minorHAnsi" w:eastAsiaTheme="minorHAnsi" w:hAnsiTheme="minorHAnsi" w:cstheme="minorBidi"/>
-          <w:b w:val="0"/>
-          <w:bCs w:val="0"/>
-          <w:i/>
-          <w:kern w:val="0"/>
-          <w:sz w:val="22"/>
-          <w:szCs w:val="22"/>
-        </w:rPr>
-        <w:t>i</w:t>
-      </w:r>
-      <w:proofErr w:type="spellEnd"/>
-      <w:r>
-        <w:rPr>
-          <w:rFonts w:asciiTheme="minorHAnsi" w:eastAsiaTheme="minorHAnsi" w:hAnsiTheme="minorHAnsi" w:cstheme="minorBidi"/>
-          <w:b w:val="0"/>
-          <w:bCs w:val="0"/>
-          <w:iCs/>
-          <w:kern w:val="0"/>
-          <w:sz w:val="22"/>
-          <w:szCs w:val="22"/>
-        </w:rPr>
-        <w:t>) if </w:t>
-      </w:r>
-      <w:r>
-        <w:rPr>
-          <w:rFonts w:asciiTheme="minorHAnsi" w:eastAsiaTheme="minorHAnsi" w:hAnsiTheme="minorHAnsi" w:cstheme="minorBidi"/>
-          <w:b w:val="0"/>
-          <w:bCs w:val="0"/>
-          <w:i/>
-          <w:kern w:val="0"/>
-          <w:sz w:val="22"/>
-          <w:szCs w:val="22"/>
-        </w:rPr>
-        <w:t>h</w:t>
-      </w:r>
-      <w:r>
-        <w:rPr>
-          <w:rFonts w:asciiTheme="minorHAnsi" w:eastAsiaTheme="minorHAnsi" w:hAnsiTheme="minorHAnsi" w:cstheme="minorBidi"/>
-          <w:b w:val="0"/>
-          <w:bCs w:val="0"/>
-          <w:iCs/>
-          <w:kern w:val="0"/>
-          <w:sz w:val="22"/>
-          <w:szCs w:val="22"/>
-        </w:rPr>
-        <w:t>&lt;</w:t>
-      </w:r>
-      <w:r>
-        <w:rPr>
-          <w:rFonts w:asciiTheme="minorHAnsi" w:eastAsiaTheme="minorHAnsi" w:hAnsiTheme="minorHAnsi" w:cstheme="minorBidi"/>
-          <w:b w:val="0"/>
-          <w:bCs w:val="0"/>
-          <w:i/>
-          <w:kern w:val="0"/>
-          <w:sz w:val="22"/>
-          <w:szCs w:val="22"/>
-        </w:rPr>
-        <w:t>i</w:t>
-      </w:r>
-      <w:r>
-        <w:rPr>
-          <w:rFonts w:asciiTheme="minorHAnsi" w:eastAsiaTheme="minorHAnsi" w:hAnsiTheme="minorHAnsi" w:cstheme="minorBidi"/>
-          <w:b w:val="0"/>
-          <w:bCs w:val="0"/>
-          <w:iCs/>
-          <w:kern w:val="0"/>
-          <w:sz w:val="22"/>
-          <w:szCs w:val="22"/>
-        </w:rPr>
-        <w:t>. The phase continues with a search for the new content of cell </w:t>
-      </w:r>
-      <w:r>
-        <w:rPr>
-          <w:rFonts w:asciiTheme="minorHAnsi" w:eastAsiaTheme="minorHAnsi" w:hAnsiTheme="minorHAnsi" w:cstheme="minorBidi"/>
-          <w:b w:val="0"/>
-          <w:bCs w:val="0"/>
-          <w:i/>
-          <w:kern w:val="0"/>
-          <w:sz w:val="22"/>
-          <w:szCs w:val="22"/>
-        </w:rPr>
-        <w:t>i</w:t>
+        <w:t>containing duplicates</w:t>
       </w:r>
       <w:r>
         <w:rPr>
@@ -719,7 +871,42 @@
           <w:sz w:val="22"/>
           <w:szCs w:val="22"/>
         </w:rPr>
-        <w:t xml:space="preserve">By induction, the first i – 1 </w:t>
+        <w:t>T</w:t>
+      </w:r>
+      <w:r>
+        <w:rPr>
+          <w:rFonts w:asciiTheme="minorHAnsi" w:eastAsiaTheme="minorHAnsi" w:hAnsiTheme="minorHAnsi" w:cstheme="minorBidi"/>
+          <w:b w:val="0"/>
+          <w:bCs w:val="0"/>
+          <w:kern w:val="0"/>
+          <w:sz w:val="22"/>
+          <w:szCs w:val="22"/>
+        </w:rPr>
+        <w:t xml:space="preserve">he first </w:t>
+      </w:r>
+      <w:proofErr w:type="spellStart"/>
+      <w:r>
+        <w:rPr>
+          <w:rFonts w:asciiTheme="minorHAnsi" w:eastAsiaTheme="minorHAnsi" w:hAnsiTheme="minorHAnsi" w:cstheme="minorBidi"/>
+          <w:b w:val="0"/>
+          <w:bCs w:val="0"/>
+          <w:kern w:val="0"/>
+          <w:sz w:val="22"/>
+          <w:szCs w:val="22"/>
+        </w:rPr>
+        <w:t>i</w:t>
+      </w:r>
+      <w:proofErr w:type="spellEnd"/>
+      <w:r>
+        <w:rPr>
+          <w:rFonts w:asciiTheme="minorHAnsi" w:eastAsiaTheme="minorHAnsi" w:hAnsiTheme="minorHAnsi" w:cstheme="minorBidi"/>
+          <w:b w:val="0"/>
+          <w:bCs w:val="0"/>
+          <w:kern w:val="0"/>
+          <w:sz w:val="22"/>
+          <w:szCs w:val="22"/>
+        </w:rPr>
+        <w:t xml:space="preserve"> – 1 </w:t>
       </w:r>
       <w:proofErr w:type="gramStart"/>
       <w:r>
@@ -1053,7 +1240,53 @@
           <w:sz w:val="22"/>
           <w:szCs w:val="22"/>
         </w:rPr>
-        <w:t>) unsuccessful searches. Thus, the total time is O ((n + F) logn) = O(n</w:t>
+        <w:t xml:space="preserve">) unsuccessful searches. Thus, </w:t>
+      </w:r>
+      <w:r>
+        <w:rPr>
+          <w:rFonts w:asciiTheme="minorHAnsi" w:eastAsiaTheme="minorHAnsi" w:hAnsiTheme="minorHAnsi" w:cstheme="minorBidi"/>
+          <w:b w:val="0"/>
+          <w:bCs w:val="0"/>
+          <w:kern w:val="0"/>
+          <w:sz w:val="22"/>
+          <w:szCs w:val="22"/>
+        </w:rPr>
+        <w:t xml:space="preserve">the </w:t>
+      </w:r>
+      <w:proofErr w:type="gramStart"/>
+      <w:r>
+        <w:rPr>
+          <w:rFonts w:asciiTheme="minorHAnsi" w:eastAsiaTheme="minorHAnsi" w:hAnsiTheme="minorHAnsi" w:cstheme="minorBidi"/>
+          <w:b w:val="0"/>
+          <w:bCs w:val="0"/>
+          <w:kern w:val="0"/>
+          <w:sz w:val="22"/>
+          <w:szCs w:val="22"/>
+        </w:rPr>
+        <w:t>worst case</w:t>
+      </w:r>
+      <w:proofErr w:type="gramEnd"/>
+      <w:r>
+        <w:rPr>
+          <w:rFonts w:asciiTheme="minorHAnsi" w:eastAsiaTheme="minorHAnsi" w:hAnsiTheme="minorHAnsi" w:cstheme="minorBidi"/>
+          <w:b w:val="0"/>
+          <w:bCs w:val="0"/>
+          <w:kern w:val="0"/>
+          <w:sz w:val="22"/>
+          <w:szCs w:val="22"/>
+        </w:rPr>
+        <w:t xml:space="preserve"> time</w:t>
+      </w:r>
+      <w:r>
+        <w:rPr>
+          <w:rFonts w:asciiTheme="minorHAnsi" w:eastAsiaTheme="minorHAnsi" w:hAnsiTheme="minorHAnsi" w:cstheme="minorBidi"/>
+          <w:b w:val="0"/>
+          <w:bCs w:val="0"/>
+          <w:kern w:val="0"/>
+          <w:sz w:val="22"/>
+          <w:szCs w:val="22"/>
+        </w:rPr>
+        <w:t xml:space="preserve"> is O ((n + F) logn) = O(n</w:t>
       </w:r>
       <w:r>
         <w:rPr>
@@ -1078,62 +1311,6 @@
         </w:rPr>
         <w:t>logn).</w:t>
       </w:r>
-    </w:p>
-    <w:p>
-      <w:pPr>
-        <w:pStyle w:val="Heading1"/>
-        <w:spacing w:before="0" w:beforeAutospacing="0" w:after="0" w:afterAutospacing="0" w:line="346" w:lineRule="atLeast"/>
-        <w:rPr>
-          <w:rFonts w:asciiTheme="minorHAnsi" w:eastAsiaTheme="minorHAnsi" w:hAnsiTheme="minorHAnsi" w:cstheme="minorBidi"/>
-          <w:b w:val="0"/>
-          <w:bCs w:val="0"/>
-          <w:kern w:val="0"/>
-          <w:sz w:val="22"/>
-          <w:szCs w:val="22"/>
-        </w:rPr>
-      </w:pPr>
-    </w:p>
-    <w:p>
-      <w:pPr>
-        <w:pStyle w:val="Heading1"/>
-        <w:spacing w:before="0" w:beforeAutospacing="0" w:after="0" w:afterAutospacing="0" w:line="346" w:lineRule="atLeast"/>
-        <w:rPr>
-          <w:rFonts w:asciiTheme="minorHAnsi" w:eastAsiaTheme="minorHAnsi" w:hAnsiTheme="minorHAnsi" w:cstheme="minorBidi"/>
-          <w:b w:val="0"/>
-          <w:bCs w:val="0"/>
-          <w:kern w:val="0"/>
-          <w:sz w:val="22"/>
-          <w:szCs w:val="22"/>
-        </w:rPr>
-      </w:pPr>
-    </w:p>
-    <w:p>
-      <w:pPr>
-        <w:pStyle w:val="Heading1"/>
-        <w:spacing w:before="0" w:beforeAutospacing="0" w:after="0" w:afterAutospacing="0" w:line="346" w:lineRule="atLeast"/>
-        <w:rPr>
-          <w:rFonts w:asciiTheme="minorHAnsi" w:eastAsiaTheme="minorHAnsi" w:hAnsiTheme="minorHAnsi" w:cstheme="minorBidi"/>
-          <w:b w:val="0"/>
-          <w:bCs w:val="0"/>
-          <w:kern w:val="0"/>
-          <w:sz w:val="22"/>
-          <w:szCs w:val="22"/>
-        </w:rPr>
-      </w:pPr>
-    </w:p>
-    <w:p>
-      <w:pPr>
-        <w:pStyle w:val="Heading1"/>
-        <w:spacing w:before="0" w:beforeAutospacing="0" w:after="0" w:afterAutospacing="0" w:line="346" w:lineRule="atLeast"/>
-        <w:rPr>
-          <w:rFonts w:asciiTheme="minorHAnsi" w:eastAsiaTheme="minorHAnsi" w:hAnsiTheme="minorHAnsi" w:cstheme="minorBidi"/>
-          <w:b w:val="0"/>
-          <w:bCs w:val="0"/>
-          <w:kern w:val="0"/>
-          <w:sz w:val="22"/>
-          <w:szCs w:val="22"/>
-        </w:rPr>
-      </w:pPr>
     </w:p>
     <w:p>
       <w:pPr>
@@ -1174,6 +1351,239 @@
         <w:lastRenderedPageBreak/>
         <w:t>Built-in Code Correctness Tests</w:t>
       </w:r>
+    </w:p>
+    <w:p>
+      <w:pPr>
+        <w:pStyle w:val="Heading1"/>
+        <w:spacing w:before="0" w:beforeAutospacing="0" w:after="0" w:afterAutospacing="0" w:line="346" w:lineRule="atLeast"/>
+        <w:rPr>
+          <w:rFonts w:asciiTheme="minorHAnsi" w:eastAsiaTheme="minorHAnsi" w:hAnsiTheme="minorHAnsi" w:cstheme="minorBidi"/>
+          <w:b w:val="0"/>
+          <w:bCs w:val="0"/>
+          <w:kern w:val="0"/>
+          <w:sz w:val="22"/>
+          <w:szCs w:val="22"/>
+        </w:rPr>
+      </w:pPr>
+      <w:r>
+        <w:rPr>
+          <w:rFonts w:asciiTheme="minorHAnsi" w:eastAsiaTheme="minorHAnsi" w:hAnsiTheme="minorHAnsi" w:cstheme="minorBidi"/>
+          <w:b w:val="0"/>
+          <w:bCs w:val="0"/>
+          <w:kern w:val="0"/>
+          <w:sz w:val="22"/>
+          <w:szCs w:val="22"/>
+        </w:rPr>
+        <w:t>To</w:t>
+      </w:r>
+      <w:r>
+        <w:rPr>
+          <w:rFonts w:asciiTheme="minorHAnsi" w:eastAsiaTheme="minorHAnsi" w:hAnsiTheme="minorHAnsi" w:cstheme="minorBidi"/>
+          <w:b w:val="0"/>
+          <w:bCs w:val="0"/>
+          <w:kern w:val="0"/>
+          <w:sz w:val="22"/>
+          <w:szCs w:val="22"/>
+        </w:rPr>
+        <w:t xml:space="preserve"> use the built-in tests, compile with make debug.</w:t>
+      </w:r>
+      <w:r>
+        <w:rPr>
+          <w:rFonts w:asciiTheme="minorHAnsi" w:eastAsiaTheme="minorHAnsi" w:hAnsiTheme="minorHAnsi" w:cstheme="minorBidi"/>
+          <w:b w:val="0"/>
+          <w:bCs w:val="0"/>
+          <w:kern w:val="0"/>
+          <w:sz w:val="22"/>
+          <w:szCs w:val="22"/>
+        </w:rPr>
+        <w:t xml:space="preserve"> (Or use your C++ compiler with the -DDEBUG tag).</w:t>
+      </w:r>
+    </w:p>
+    <w:p>
+      <w:pPr>
+        <w:pStyle w:val="Heading1"/>
+        <w:spacing w:after="0" w:afterAutospacing="0" w:line="346" w:lineRule="atLeast"/>
+        <w:rPr>
+          <w:rFonts w:ascii="Calibri Light" w:hAnsi="Calibri Light" w:cs="Calibri Light"/>
+          <w:b w:val="0"/>
+          <w:bCs w:val="0"/>
+          <w:color w:val="2E74B5"/>
+          <w:sz w:val="32"/>
+          <w:szCs w:val="32"/>
+        </w:rPr>
+      </w:pPr>
+      <w:r>
+        <w:rPr>
+          <w:rFonts w:asciiTheme="minorHAnsi" w:eastAsiaTheme="minorHAnsi" w:hAnsiTheme="minorHAnsi" w:cstheme="minorBidi"/>
+          <w:bCs w:val="0"/>
+          <w:kern w:val="0"/>
+          <w:sz w:val="22"/>
+          <w:szCs w:val="22"/>
+        </w:rPr>
+        <w:t xml:space="preserve">Example with </w:t>
+      </w:r>
+      <w:r>
+        <w:rPr>
+          <w:rFonts w:asciiTheme="minorHAnsi" w:eastAsiaTheme="minorHAnsi" w:hAnsiTheme="minorHAnsi" w:cstheme="minorBidi"/>
+          <w:bCs w:val="0"/>
+          <w:kern w:val="0"/>
+          <w:sz w:val="22"/>
+          <w:szCs w:val="22"/>
+        </w:rPr>
+        <w:t>make</w:t>
+      </w:r>
+      <w:r>
+        <w:rPr>
+          <w:rFonts w:asciiTheme="minorHAnsi" w:eastAsiaTheme="minorHAnsi" w:hAnsiTheme="minorHAnsi" w:cstheme="minorBidi"/>
+          <w:bCs w:val="0"/>
+          <w:kern w:val="0"/>
+          <w:sz w:val="22"/>
+          <w:szCs w:val="22"/>
+        </w:rPr>
+        <w:t>:</w:t>
+      </w:r>
+    </w:p>
+    <w:p>
+      <w:pPr>
+        <w:pStyle w:val="Heading1"/>
+        <w:spacing w:after="0" w:afterAutospacing="0" w:line="346" w:lineRule="atLeast"/>
+        <w:rPr>
+          <w:rFonts w:ascii="Calibri Light" w:hAnsi="Calibri Light" w:cs="Calibri Light"/>
+          <w:b w:val="0"/>
+          <w:bCs w:val="0"/>
+          <w:color w:val="2E74B5"/>
+          <w:sz w:val="32"/>
+          <w:szCs w:val="32"/>
+        </w:rPr>
+      </w:pPr>
+      <w:r>
+        <w:rPr>
+          <w:rFonts w:asciiTheme="minorHAnsi" w:eastAsiaTheme="minorHAnsi" w:hAnsiTheme="minorHAnsi" w:cstheme="minorBidi"/>
+          <w:b w:val="0"/>
+          <w:bCs w:val="0"/>
+          <w:noProof/>
+          <w:kern w:val="0"/>
+          <w:sz w:val="22"/>
+          <w:szCs w:val="22"/>
+        </w:rPr>
+        <w:drawing>
+          <wp:inline distT="0" distB="0" distL="0" distR="0" wp14:anchorId="60750CDA" wp14:editId="3FC0CE1F">
+            <wp:extent cx="5495925" cy="1800225"/>
+            <wp:effectExtent l="0" t="0" r="9525" b="9525"/>
+            <wp:docPr id="6" name="Picture 6"/>
+            <wp:cNvGraphicFramePr>
+              <a:graphicFrameLocks xmlns:a="http://schemas.openxmlformats.org/drawingml/2006/main" noChangeAspect="1"/>
+            </wp:cNvGraphicFramePr>
+            <a:graphic xmlns:a="http://schemas.openxmlformats.org/drawingml/2006/main">
+              <a:graphicData uri="http://schemas.openxmlformats.org/drawingml/2006/picture">
+                <pic:pic xmlns:pic="http://schemas.openxmlformats.org/drawingml/2006/picture">
+                  <pic:nvPicPr>
+                    <pic:cNvPr id="0" name="Picture 4"/>
+                    <pic:cNvPicPr>
+                      <a:picLocks noChangeAspect="1" noChangeArrowheads="1"/>
+                    </pic:cNvPicPr>
+                  </pic:nvPicPr>
+                  <pic:blipFill>
+                    <a:blip r:embed="rId7">
+                      <a:extLst>
+                        <a:ext uri="{28A0092B-C50C-407E-A947-70E740481C1C}">
+                          <a14:useLocalDpi xmlns:a14="http://schemas.microsoft.com/office/drawing/2010/main" val="0"/>
+                        </a:ext>
+                      </a:extLst>
+                    </a:blip>
+                    <a:srcRect/>
+                    <a:stretch>
+                      <a:fillRect/>
+                    </a:stretch>
+                  </pic:blipFill>
+                  <pic:spPr bwMode="auto">
+                    <a:xfrm>
+                      <a:off x="0" y="0"/>
+                      <a:ext cx="5495925" cy="1800225"/>
+                    </a:xfrm>
+                    <a:prstGeom prst="rect">
+                      <a:avLst/>
+                    </a:prstGeom>
+                    <a:noFill/>
+                    <a:ln>
+                      <a:noFill/>
+                    </a:ln>
+                  </pic:spPr>
+                </pic:pic>
+              </a:graphicData>
+            </a:graphic>
+          </wp:inline>
+        </w:drawing>
+      </w:r>
+    </w:p>
+    <w:p>
+      <w:pPr>
+        <w:pStyle w:val="Heading1"/>
+        <w:spacing w:before="0" w:beforeAutospacing="0" w:after="0" w:afterAutospacing="0" w:line="346" w:lineRule="atLeast"/>
+        <w:rPr>
+          <w:rFonts w:asciiTheme="minorHAnsi" w:eastAsiaTheme="minorHAnsi" w:hAnsiTheme="minorHAnsi" w:cstheme="minorBidi"/>
+          <w:bCs w:val="0"/>
+          <w:kern w:val="0"/>
+          <w:sz w:val="22"/>
+          <w:szCs w:val="22"/>
+        </w:rPr>
+      </w:pPr>
+      <w:r>
+        <w:rPr>
+          <w:rFonts w:asciiTheme="minorHAnsi" w:eastAsiaTheme="minorHAnsi" w:hAnsiTheme="minorHAnsi" w:cstheme="minorBidi"/>
+          <w:bCs w:val="0"/>
+          <w:kern w:val="0"/>
+          <w:sz w:val="22"/>
+          <w:szCs w:val="22"/>
+        </w:rPr>
+        <w:t xml:space="preserve">You can also </w:t>
+      </w:r>
+      <w:r>
+        <w:rPr>
+          <w:rFonts w:asciiTheme="minorHAnsi" w:eastAsiaTheme="minorHAnsi" w:hAnsiTheme="minorHAnsi" w:cstheme="minorBidi"/>
+          <w:bCs w:val="0"/>
+          <w:kern w:val="0"/>
+          <w:sz w:val="22"/>
+          <w:szCs w:val="22"/>
+        </w:rPr>
+        <w:t>compile with -DTIMED tag for an output of microseconds</w:t>
+      </w:r>
+    </w:p>
+    <w:p>
+      <w:pPr>
+        <w:pStyle w:val="Heading1"/>
+        <w:spacing w:before="0" w:beforeAutospacing="0" w:after="0" w:afterAutospacing="0" w:line="346" w:lineRule="atLeast"/>
+        <w:rPr>
+          <w:rFonts w:asciiTheme="minorHAnsi" w:eastAsiaTheme="minorHAnsi" w:hAnsiTheme="minorHAnsi" w:cstheme="minorBidi"/>
+          <w:bCs w:val="0"/>
+          <w:kern w:val="0"/>
+          <w:sz w:val="22"/>
+          <w:szCs w:val="22"/>
+        </w:rPr>
+      </w:pPr>
+      <w:r>
+        <w:rPr>
+          <w:rFonts w:asciiTheme="minorHAnsi" w:eastAsiaTheme="minorHAnsi" w:hAnsiTheme="minorHAnsi" w:cstheme="minorBidi"/>
+          <w:bCs w:val="0"/>
+          <w:kern w:val="0"/>
+          <w:sz w:val="22"/>
+          <w:szCs w:val="22"/>
+        </w:rPr>
+        <w:t>With the given array.</w:t>
+      </w:r>
+    </w:p>
+    <w:p>
+      <w:pPr>
+        <w:pStyle w:val="Heading1"/>
+        <w:spacing w:before="0" w:beforeAutospacing="0" w:after="0" w:afterAutospacing="0" w:line="346" w:lineRule="atLeast"/>
+        <w:rPr>
+          <w:rFonts w:asciiTheme="minorHAnsi" w:eastAsiaTheme="minorHAnsi" w:hAnsiTheme="minorHAnsi" w:cstheme="minorBidi"/>
+          <w:bCs w:val="0"/>
+          <w:kern w:val="0"/>
+          <w:sz w:val="22"/>
+          <w:szCs w:val="22"/>
+        </w:rPr>
+      </w:pPr>
     </w:p>
     <w:tbl>
       <w:tblPr>
@@ -1182,15 +1592,15 @@
         <w:tblLook w:val="04A0" w:firstRow="1" w:lastRow="0" w:firstColumn="1" w:lastColumn="0" w:noHBand="0" w:noVBand="1"/>
       </w:tblPr>
       <w:tblGrid>
-        <w:gridCol w:w="2317"/>
-        <w:gridCol w:w="2512"/>
+        <w:gridCol w:w="1795"/>
+        <w:gridCol w:w="3034"/>
         <w:gridCol w:w="2906"/>
         <w:gridCol w:w="2880"/>
       </w:tblGrid>
       <w:tr>
         <w:tc>
           <w:tcPr>
-            <w:tcW w:w="2317" w:type="dxa"/>
+            <w:tcW w:w="1795" w:type="dxa"/>
           </w:tcPr>
           <w:p>
             <w:pPr>
@@ -1221,7 +1631,7 @@
         </w:tc>
         <w:tc>
           <w:tcPr>
-            <w:tcW w:w="2512" w:type="dxa"/>
+            <w:tcW w:w="3034" w:type="dxa"/>
           </w:tcPr>
           <w:p>
             <w:pPr>
@@ -1316,7 +1726,7 @@
       <w:tr>
         <w:tc>
           <w:tcPr>
-            <w:tcW w:w="2317" w:type="dxa"/>
+            <w:tcW w:w="1795" w:type="dxa"/>
           </w:tcPr>
           <w:p>
             <w:pPr>
@@ -1347,7 +1757,7 @@
         </w:tc>
         <w:tc>
           <w:tcPr>
-            <w:tcW w:w="2512" w:type="dxa"/>
+            <w:tcW w:w="3034" w:type="dxa"/>
           </w:tcPr>
           <w:p>
             <w:pPr>
@@ -1394,7 +1804,29 @@
                 <w:sz w:val="20"/>
                 <w:szCs w:val="20"/>
               </w:rPr>
-              <w:t xml:space="preserve"> distinct </w:t>
+              <w:t>positive</w:t>
+            </w:r>
+            <w:r>
+              <w:rPr>
+                <w:rFonts w:asciiTheme="minorHAnsi" w:eastAsiaTheme="minorHAnsi" w:hAnsiTheme="minorHAnsi" w:cstheme="minorBidi"/>
+                <w:b w:val="0"/>
+                <w:bCs w:val="0"/>
+                <w:kern w:val="0"/>
+                <w:sz w:val="20"/>
+                <w:szCs w:val="20"/>
+              </w:rPr>
+              <w:t xml:space="preserve"> </w:t>
+            </w:r>
+            <w:r>
+              <w:rPr>
+                <w:rFonts w:asciiTheme="minorHAnsi" w:eastAsiaTheme="minorHAnsi" w:hAnsiTheme="minorHAnsi" w:cstheme="minorBidi"/>
+                <w:b w:val="0"/>
+                <w:bCs w:val="0"/>
+                <w:kern w:val="0"/>
+                <w:sz w:val="20"/>
+                <w:szCs w:val="20"/>
+              </w:rPr>
+              <w:t xml:space="preserve">distinct </w:t>
             </w:r>
             <w:r>
               <w:rPr>
@@ -1469,13 +1901,37 @@
               </w:rPr>
               <w:t>0 1 2 3</w:t>
             </w:r>
+            <w:r>
+              <w:rPr>
+                <w:rFonts w:asciiTheme="minorHAnsi" w:eastAsiaTheme="minorHAnsi" w:hAnsiTheme="minorHAnsi" w:cstheme="minorBidi"/>
+                <w:b w:val="0"/>
+                <w:bCs w:val="0"/>
+                <w:kern w:val="0"/>
+                <w:sz w:val="20"/>
+                <w:szCs w:val="20"/>
+              </w:rPr>
+              <w:t xml:space="preserve"> </w:t>
+            </w:r>
+            <w:proofErr w:type="gramStart"/>
+            <w:r>
+              <w:rPr>
+                <w:rFonts w:asciiTheme="minorHAnsi" w:eastAsiaTheme="minorHAnsi" w:hAnsiTheme="minorHAnsi" w:cstheme="minorBidi"/>
+                <w:b w:val="0"/>
+                <w:bCs w:val="0"/>
+                <w:kern w:val="0"/>
+                <w:sz w:val="20"/>
+                <w:szCs w:val="20"/>
+              </w:rPr>
+              <w:t>pass</w:t>
+            </w:r>
+            <w:proofErr w:type="gramEnd"/>
           </w:p>
         </w:tc>
       </w:tr>
       <w:tr>
         <w:tc>
           <w:tcPr>
-            <w:tcW w:w="2317" w:type="dxa"/>
+            <w:tcW w:w="1795" w:type="dxa"/>
           </w:tcPr>
           <w:p>
             <w:pPr>
@@ -1506,7 +1962,7 @@
         </w:tc>
         <w:tc>
           <w:tcPr>
-            <w:tcW w:w="2512" w:type="dxa"/>
+            <w:tcW w:w="3034" w:type="dxa"/>
           </w:tcPr>
           <w:p>
             <w:pPr>
@@ -1661,13 +2117,37 @@
               </w:rPr>
               <w:t>-500000 100000 200000 400000</w:t>
             </w:r>
+            <w:r>
+              <w:rPr>
+                <w:rFonts w:asciiTheme="minorHAnsi" w:eastAsiaTheme="minorHAnsi" w:hAnsiTheme="minorHAnsi" w:cstheme="minorBidi"/>
+                <w:b w:val="0"/>
+                <w:bCs w:val="0"/>
+                <w:kern w:val="0"/>
+                <w:sz w:val="20"/>
+                <w:szCs w:val="20"/>
+              </w:rPr>
+              <w:t xml:space="preserve"> </w:t>
+            </w:r>
+            <w:proofErr w:type="gramStart"/>
+            <w:r>
+              <w:rPr>
+                <w:rFonts w:asciiTheme="minorHAnsi" w:eastAsiaTheme="minorHAnsi" w:hAnsiTheme="minorHAnsi" w:cstheme="minorBidi"/>
+                <w:b w:val="0"/>
+                <w:bCs w:val="0"/>
+                <w:kern w:val="0"/>
+                <w:sz w:val="20"/>
+                <w:szCs w:val="20"/>
+              </w:rPr>
+              <w:t>pass</w:t>
+            </w:r>
+            <w:proofErr w:type="gramEnd"/>
           </w:p>
         </w:tc>
       </w:tr>
       <w:tr>
         <w:tc>
           <w:tcPr>
-            <w:tcW w:w="2317" w:type="dxa"/>
+            <w:tcW w:w="1795" w:type="dxa"/>
           </w:tcPr>
           <w:p>
             <w:pPr>
@@ -1698,7 +2178,7 @@
         </w:tc>
         <w:tc>
           <w:tcPr>
-            <w:tcW w:w="2512" w:type="dxa"/>
+            <w:tcW w:w="3034" w:type="dxa"/>
           </w:tcPr>
           <w:p>
             <w:pPr>
@@ -1809,6 +2289,17 @@
               </w:rPr>
               <w:t>1 2 3 2</w:t>
             </w:r>
+            <w:r>
+              <w:rPr>
+                <w:rFonts w:asciiTheme="minorHAnsi" w:eastAsiaTheme="minorHAnsi" w:hAnsiTheme="minorHAnsi" w:cstheme="minorBidi"/>
+                <w:b w:val="0"/>
+                <w:bCs w:val="0"/>
+                <w:kern w:val="0"/>
+                <w:sz w:val="20"/>
+                <w:szCs w:val="20"/>
+              </w:rPr>
+              <w:t xml:space="preserve"> FAIL</w:t>
+            </w:r>
           </w:p>
         </w:tc>
       </w:tr>
@@ -1826,18 +2317,7 @@
           <w:szCs w:val="32"/>
         </w:rPr>
       </w:pPr>
-    </w:p>
-    <w:p>
-      <w:pPr>
-        <w:rPr>
-          <w:b/>
-        </w:rPr>
-      </w:pPr>
-    </w:p>
-    <w:p>
-      <w:pPr>
-        <w:pStyle w:val="Heading1"/>
-        <w:spacing w:after="0" w:afterAutospacing="0" w:line="346" w:lineRule="atLeast"/>
+      <w:r>
         <w:rPr>
           <w:rFonts w:ascii="Calibri Light" w:hAnsi="Calibri Light" w:cs="Calibri Light"/>
           <w:b w:val="0"/>
@@ -1846,8 +2326,25 @@
           <w:sz w:val="32"/>
           <w:szCs w:val="32"/>
         </w:rPr>
-      </w:pPr>
-      <w:r>
+        <w:t>References</w:t>
+      </w:r>
+    </w:p>
+    <w:p>
+      <w:pPr>
+        <w:ind w:left="720" w:hanging="720"/>
+      </w:pPr>
+      <w:r>
+        <w:rPr>
+          <w:color w:val="333333"/>
+          <w:shd w:val="clear" w:color="auto" w:fill="FFFFFF"/>
+        </w:rPr>
+        <w:t>Fun-Sort. (2004, June 08). Retrieved December 9, 2018, from https://www.sciencedirect.com/science/article/pii/S0166218X04001131</w:t>
+      </w:r>
+    </w:p>
+    <w:p>
+      <w:pPr>
+        <w:pStyle w:val="Heading1"/>
+        <w:spacing w:after="0" w:afterAutospacing="0" w:line="346" w:lineRule="atLeast"/>
         <w:rPr>
           <w:rFonts w:ascii="Calibri Light" w:hAnsi="Calibri Light" w:cs="Calibri Light"/>
           <w:b w:val="0"/>
@@ -1856,27 +2353,8 @@
           <w:sz w:val="32"/>
           <w:szCs w:val="32"/>
         </w:rPr>
-        <w:t>References</w:t>
-      </w:r>
-    </w:p>
-    <w:p>
-      <w:pPr>
-        <w:ind w:left="720" w:hanging="720"/>
-      </w:pPr>
-      <w:r>
-        <w:rPr>
-          <w:color w:val="333333"/>
-          <w:shd w:val="clear" w:color="auto" w:fill="FFFFFF"/>
-        </w:rPr>
-        <w:t>Fun-Sort. (2004, June 08). Retrieved December 9, 2018, from https://www.sciencedirect.com/science/article/pii/S0166218X04001131</w:t>
-      </w:r>
-      <w:bookmarkStart w:id="0" w:name="_GoBack"/>
-      <w:bookmarkEnd w:id="0"/>
-    </w:p>
-    <w:p>
-      <w:pPr>
-        <w:pStyle w:val="Heading1"/>
-        <w:spacing w:after="0" w:afterAutospacing="0" w:line="346" w:lineRule="atLeast"/>
+      </w:pPr>
+      <w:r>
         <w:rPr>
           <w:rFonts w:ascii="Calibri Light" w:hAnsi="Calibri Light" w:cs="Calibri Light"/>
           <w:b w:val="0"/>
@@ -1885,32 +2363,101 @@
           <w:sz w:val="32"/>
           <w:szCs w:val="32"/>
         </w:rPr>
-      </w:pPr>
-      <w:r>
-        <w:rPr>
-          <w:rFonts w:ascii="Calibri Light" w:hAnsi="Calibri Light" w:cs="Calibri Light"/>
-          <w:b w:val="0"/>
-          <w:bCs w:val="0"/>
-          <w:color w:val="2E74B5"/>
-          <w:sz w:val="32"/>
-          <w:szCs w:val="32"/>
-        </w:rPr>
         <w:t>Build / Usage</w:t>
       </w:r>
     </w:p>
     <w:p>
       <w:r>
-        <w:t xml:space="preserve">You start by compiling fun_sort.cpp. No executable name is required “a.out” is fine and </w:t>
-      </w:r>
-      <w:r>
+        <w:t xml:space="preserve">You start by compiling fun_sort.cpp. No executable name is required </w:t>
+      </w:r>
+      <w:r>
+        <w:rPr>
+          <w:b/>
+        </w:rPr>
+        <w:t xml:space="preserve">“a.out” is fine and </w:t>
+      </w:r>
+      <w:r>
+        <w:rPr>
+          <w:b/>
+        </w:rPr>
         <w:t xml:space="preserve">is </w:t>
       </w:r>
       <w:r>
-        <w:t>what the python script is going to be looking for and “a.out” is what the gnu g++ compiler defaults to when given no name.</w:t>
+        <w:rPr>
+          <w:b/>
+        </w:rPr>
+        <w:t>what the python script is going to be looking for</w:t>
+      </w:r>
+      <w:r>
+        <w:t xml:space="preserve"> and “a.out” is what the gnu g++ compiler defaults to when given no name.</w:t>
       </w:r>
       <w:r>
         <w:t xml:space="preserve"> </w:t>
       </w:r>
+      <w:r>
+        <w:t xml:space="preserve">There is a </w:t>
+      </w:r>
+      <w:proofErr w:type="spellStart"/>
+      <w:r>
+        <w:t>Makefile</w:t>
+      </w:r>
+      <w:proofErr w:type="spellEnd"/>
+      <w:r>
+        <w:t xml:space="preserve"> provided in the project directory that has:</w:t>
+      </w:r>
+    </w:p>
+    <w:p>
+      <w:pPr>
+        <w:pStyle w:val="ListParagraph"/>
+        <w:numPr>
+          <w:ilvl w:val="0"/>
+          <w:numId w:val="3"/>
+        </w:numPr>
+      </w:pPr>
+      <w:r>
+        <w:t>make</w:t>
+      </w:r>
+      <w:r>
+        <w:t xml:space="preserve"> – Compiles without debug flag, the algorithm will return the array in sorted order.</w:t>
+      </w:r>
+    </w:p>
+    <w:p>
+      <w:pPr>
+        <w:pStyle w:val="ListParagraph"/>
+        <w:numPr>
+          <w:ilvl w:val="0"/>
+          <w:numId w:val="3"/>
+        </w:numPr>
+      </w:pPr>
+      <w:r>
+        <w:t>make debug – Compiles for built in tests, but its recommended to use correctness.py.</w:t>
+      </w:r>
+    </w:p>
+    <w:p>
+      <w:pPr>
+        <w:pStyle w:val="ListParagraph"/>
+        <w:numPr>
+          <w:ilvl w:val="0"/>
+          <w:numId w:val="3"/>
+        </w:numPr>
+      </w:pPr>
+      <w:r>
+        <w:t xml:space="preserve">make timed – Compiles for timing. Fun-Sort will return time in </w:t>
+      </w:r>
+      <w:r>
+        <w:t>microseconds to sort the given array.</w:t>
+      </w:r>
+      <w:r>
+        <w:t xml:space="preserve"> If you want to use G++ instead of </w:t>
+      </w:r>
+      <w:proofErr w:type="gramStart"/>
+      <w:r>
+        <w:t>make</w:t>
+      </w:r>
+      <w:proofErr w:type="gramEnd"/>
+      <w:r>
+        <w:t xml:space="preserve">, compile with -DTIMED tag. </w:t>
+      </w:r>
     </w:p>
     <w:p>
       <w:pPr>
@@ -1954,7 +2501,13 @@
         <w:t>N</w:t>
       </w:r>
       <w:r>
-        <w:t xml:space="preserve"> integers separated by newlines.</w:t>
+        <w:t xml:space="preserve"> integers separated by newlines</w:t>
+      </w:r>
+      <w:r>
+        <w:t xml:space="preserve"> or whitespace</w:t>
+      </w:r>
+      <w:r>
+        <w:t>.</w:t>
       </w:r>
     </w:p>
     <w:p>
@@ -1967,6 +2520,7 @@
         <w:rPr>
           <w:b/>
         </w:rPr>
+        <w:lastRenderedPageBreak/>
         <w:t xml:space="preserve">Output: </w:t>
       </w:r>
     </w:p>
@@ -1985,12 +2539,25 @@
         <w:rPr>
           <w:b/>
         </w:rPr>
-        <w:t xml:space="preserve">Example: </w:t>
-      </w:r>
-    </w:p>
-    <w:p>
-      <w:r>
-        <w:tab/>
+        <w:t>Example</w:t>
+      </w:r>
+      <w:r>
+        <w:rPr>
+          <w:b/>
+        </w:rPr>
+        <w:t xml:space="preserve"> </w:t>
+      </w:r>
+      <w:r>
+        <w:rPr>
+          <w:b/>
+        </w:rPr>
+        <w:t>with g++</w:t>
+      </w:r>
+      <w:r>
+        <w:rPr>
+          <w:b/>
+        </w:rPr>
+        <w:t>:</w:t>
       </w:r>
       <w:r>
         <w:rPr>
@@ -2014,7 +2581,7 @@
                     </pic:cNvPicPr>
                   </pic:nvPicPr>
                   <pic:blipFill>
-                    <a:blip r:embed="rId7">
+                    <a:blip r:embed="rId8">
                       <a:extLst>
                         <a:ext uri="{28A0092B-C50C-407E-A947-70E740481C1C}">
                           <a14:useLocalDpi xmlns:a14="http://schemas.microsoft.com/office/drawing/2010/main" val="0"/>
@@ -2053,7 +2620,37 @@
     </w:p>
     <w:p>
       <w:pPr>
-        <w:jc w:val="center"/>
+        <w:rPr>
+          <w:b/>
+        </w:rPr>
+      </w:pPr>
+      <w:r>
+        <w:rPr>
+          <w:b/>
+        </w:rPr>
+        <w:t>Example</w:t>
+      </w:r>
+      <w:r>
+        <w:rPr>
+          <w:b/>
+        </w:rPr>
+        <w:t xml:space="preserve"> with </w:t>
+      </w:r>
+      <w:r>
+        <w:rPr>
+          <w:b/>
+        </w:rPr>
+        <w:t>make</w:t>
+      </w:r>
+      <w:r>
+        <w:rPr>
+          <w:b/>
+        </w:rPr>
+        <w:t>:</w:t>
+      </w:r>
+    </w:p>
+    <w:p>
+      <w:pPr>
         <w:rPr>
           <w:rFonts w:ascii="Calibri Light" w:eastAsia="Times New Roman" w:hAnsi="Calibri Light" w:cs="Calibri Light"/>
           <w:b/>
@@ -2062,7 +2659,224 @@
           <w:szCs w:val="28"/>
         </w:rPr>
       </w:pPr>
-    </w:p>
+      <w:r>
+        <w:rPr>
+          <w:noProof/>
+        </w:rPr>
+        <w:drawing>
+          <wp:inline distT="0" distB="0" distL="0" distR="0" wp14:anchorId="6C8B706F" wp14:editId="1D8BA65A">
+            <wp:extent cx="5391150" cy="1028700"/>
+            <wp:effectExtent l="0" t="0" r="0" b="0"/>
+            <wp:docPr id="3" name="Picture 3"/>
+            <wp:cNvGraphicFramePr>
+              <a:graphicFrameLocks xmlns:a="http://schemas.openxmlformats.org/drawingml/2006/main" noChangeAspect="1"/>
+            </wp:cNvGraphicFramePr>
+            <a:graphic xmlns:a="http://schemas.openxmlformats.org/drawingml/2006/main">
+              <a:graphicData uri="http://schemas.openxmlformats.org/drawingml/2006/picture">
+                <pic:pic xmlns:pic="http://schemas.openxmlformats.org/drawingml/2006/picture">
+                  <pic:nvPicPr>
+                    <pic:cNvPr id="0" name="Picture 1"/>
+                    <pic:cNvPicPr>
+                      <a:picLocks noChangeAspect="1" noChangeArrowheads="1"/>
+                    </pic:cNvPicPr>
+                  </pic:nvPicPr>
+                  <pic:blipFill>
+                    <a:blip r:embed="rId9">
+                      <a:extLst>
+                        <a:ext uri="{28A0092B-C50C-407E-A947-70E740481C1C}">
+                          <a14:useLocalDpi xmlns:a14="http://schemas.microsoft.com/office/drawing/2010/main" val="0"/>
+                        </a:ext>
+                      </a:extLst>
+                    </a:blip>
+                    <a:srcRect/>
+                    <a:stretch>
+                      <a:fillRect/>
+                    </a:stretch>
+                  </pic:blipFill>
+                  <pic:spPr bwMode="auto">
+                    <a:xfrm>
+                      <a:off x="0" y="0"/>
+                      <a:ext cx="5391150" cy="1028700"/>
+                    </a:xfrm>
+                    <a:prstGeom prst="rect">
+                      <a:avLst/>
+                    </a:prstGeom>
+                    <a:noFill/>
+                    <a:ln>
+                      <a:noFill/>
+                    </a:ln>
+                  </pic:spPr>
+                </pic:pic>
+              </a:graphicData>
+            </a:graphic>
+          </wp:inline>
+        </w:drawing>
+      </w:r>
+    </w:p>
+    <w:p>
+      <w:pPr>
+        <w:spacing w:after="0"/>
+        <w:rPr>
+          <w:rFonts w:ascii="Calibri Light" w:eastAsia="Times New Roman" w:hAnsi="Calibri Light" w:cs="Calibri Light"/>
+          <w:color w:val="2E74B5"/>
+          <w:kern w:val="36"/>
+          <w:sz w:val="32"/>
+          <w:szCs w:val="32"/>
+        </w:rPr>
+      </w:pPr>
+      <w:r>
+        <w:rPr>
+          <w:rFonts w:ascii="Calibri Light" w:eastAsia="Times New Roman" w:hAnsi="Calibri Light" w:cs="Calibri Light"/>
+          <w:color w:val="2E74B5"/>
+          <w:kern w:val="36"/>
+          <w:sz w:val="32"/>
+          <w:szCs w:val="32"/>
+        </w:rPr>
+        <w:t>Run requirements:</w:t>
+      </w:r>
+    </w:p>
+    <w:p>
+      <w:pPr>
+        <w:pStyle w:val="ListParagraph"/>
+        <w:numPr>
+          <w:ilvl w:val="0"/>
+          <w:numId w:val="1"/>
+        </w:numPr>
+      </w:pPr>
+      <w:r>
+        <w:t>Python3 to run correctness.py.</w:t>
+      </w:r>
+    </w:p>
+    <w:p>
+      <w:pPr>
+        <w:pStyle w:val="ListParagraph"/>
+        <w:numPr>
+          <w:ilvl w:val="0"/>
+          <w:numId w:val="1"/>
+        </w:numPr>
+      </w:pPr>
+      <w:r>
+        <w:t>A C++ compile</w:t>
+      </w:r>
+      <w:r>
+        <w:t>r</w:t>
+      </w:r>
+      <w:r>
+        <w:t xml:space="preserve"> to compile fun_sort.cpp.</w:t>
+      </w:r>
+    </w:p>
+    <w:p>
+      <w:pPr>
+        <w:pStyle w:val="ListParagraph"/>
+        <w:numPr>
+          <w:ilvl w:val="0"/>
+          <w:numId w:val="1"/>
+        </w:numPr>
+      </w:pPr>
+      <w:r>
+        <w:t>Make if you wish to use “make” to compile.</w:t>
+      </w:r>
+    </w:p>
+    <w:p>
+      <w:pPr>
+        <w:pStyle w:val="ListParagraph"/>
+        <w:numPr>
+          <w:ilvl w:val="0"/>
+          <w:numId w:val="1"/>
+        </w:numPr>
+      </w:pPr>
+      <w:r>
+        <w:t>C++ 11</w:t>
+      </w:r>
+      <w:r>
+        <w:t>.</w:t>
+      </w:r>
+    </w:p>
+    <w:p/>
+    <w:p/>
+    <w:p/>
+    <w:p/>
+    <w:p/>
+    <w:p/>
+    <w:p/>
+    <w:p/>
+    <w:p/>
+    <w:p/>
+    <w:p/>
+    <w:p>
+      <w:pPr>
+        <w:spacing w:after="0"/>
+        <w:rPr>
+          <w:rFonts w:ascii="Calibri Light" w:eastAsia="Times New Roman" w:hAnsi="Calibri Light" w:cs="Calibri Light"/>
+          <w:color w:val="2E74B5"/>
+          <w:kern w:val="36"/>
+          <w:sz w:val="32"/>
+          <w:szCs w:val="32"/>
+        </w:rPr>
+      </w:pPr>
+      <w:r>
+        <w:rPr>
+          <w:rFonts w:ascii="Calibri Light" w:eastAsia="Times New Roman" w:hAnsi="Calibri Light" w:cs="Calibri Light"/>
+          <w:color w:val="2E74B5"/>
+          <w:kern w:val="36"/>
+          <w:sz w:val="32"/>
+          <w:szCs w:val="32"/>
+        </w:rPr>
+        <w:t>correctness.py</w:t>
+      </w:r>
+    </w:p>
+    <w:p>
+      <w:r>
+        <w:t xml:space="preserve">If you have </w:t>
+      </w:r>
+      <w:proofErr w:type="gramStart"/>
+      <w:r>
+        <w:t>make</w:t>
+      </w:r>
+      <w:proofErr w:type="gramEnd"/>
+      <w:r>
+        <w:t xml:space="preserve"> installed, correctness.py will compile fun_sort.cpp for you</w:t>
+      </w:r>
+      <w:r>
+        <w:rPr>
+          <w:b/>
+        </w:rPr>
+        <w:t>. If you don’t have make installed, you must compile fun_sort.cpp yourself</w:t>
+      </w:r>
+      <w:r>
+        <w:t xml:space="preserve">. </w:t>
+      </w:r>
+      <w:r>
+        <w:t xml:space="preserve">Correctness.py can run either value tests or timed tests. If you run it for value tests you must specify a size, but if you run it for timed tests an array size is not required because it will increase the array size per test case. If ran for values it tests if </w:t>
+      </w:r>
+      <w:proofErr w:type="spellStart"/>
+      <w:r>
+        <w:t>fun_sort</w:t>
+      </w:r>
+      <w:proofErr w:type="spellEnd"/>
+      <w:r>
+        <w:t xml:space="preserve"> sorts the values correctly, if ran for timed, it prints to run_time.csv </w:t>
+      </w:r>
+      <w:r>
+        <w:rPr>
+          <w:b/>
+        </w:rPr>
+        <w:t>&lt;array size, microseconds&gt;</w:t>
+      </w:r>
+      <w:r>
+        <w:rPr>
+          <w:b/>
+        </w:rPr>
+        <w:t xml:space="preserve"> in the current working directory</w:t>
+      </w:r>
+      <w:r>
+        <w:t>.</w:t>
+      </w:r>
+      <w:r>
+        <w:t xml:space="preserve"> I do apologize for the script not having a friendlier user interface, but I will try to make it simple.</w:t>
+      </w:r>
+    </w:p>
+    <w:p/>
     <w:p>
       <w:pPr>
         <w:rPr>
@@ -2081,136 +2895,7 @@
           <w:sz w:val="28"/>
           <w:szCs w:val="28"/>
         </w:rPr>
-        <w:lastRenderedPageBreak/>
-        <w:t>Run requirements:</w:t>
-      </w:r>
-    </w:p>
-    <w:p>
-      <w:pPr>
-        <w:pStyle w:val="ListParagraph"/>
-        <w:numPr>
-          <w:ilvl w:val="0"/>
-          <w:numId w:val="1"/>
-        </w:numPr>
-      </w:pPr>
-      <w:r>
-        <w:t>Python3 to run correctness.py.</w:t>
-      </w:r>
-    </w:p>
-    <w:p>
-      <w:pPr>
-        <w:pStyle w:val="ListParagraph"/>
-        <w:numPr>
-          <w:ilvl w:val="0"/>
-          <w:numId w:val="1"/>
-        </w:numPr>
-      </w:pPr>
-      <w:r>
-        <w:t>A C++ compile</w:t>
-      </w:r>
-      <w:r>
-        <w:t>r</w:t>
-      </w:r>
-      <w:r>
-        <w:t xml:space="preserve"> to compile fun_sort.cpp.</w:t>
-      </w:r>
-    </w:p>
-    <w:p>
-      <w:pPr>
-        <w:pStyle w:val="ListParagraph"/>
-        <w:numPr>
-          <w:ilvl w:val="0"/>
-          <w:numId w:val="1"/>
-        </w:numPr>
-      </w:pPr>
-      <w:r>
-        <w:t>C++ 11</w:t>
-      </w:r>
-      <w:r>
-        <w:t>.</w:t>
-      </w:r>
-    </w:p>
-    <w:p>
-      <w:pPr>
-        <w:rPr>
-          <w:rFonts w:ascii="Calibri Light" w:eastAsia="Times New Roman" w:hAnsi="Calibri Light" w:cs="Calibri Light"/>
-          <w:color w:val="2E74B5"/>
-          <w:kern w:val="36"/>
-          <w:sz w:val="32"/>
-          <w:szCs w:val="32"/>
-        </w:rPr>
-      </w:pPr>
-      <w:r>
-        <w:rPr>
-          <w:rFonts w:ascii="Calibri Light" w:eastAsia="Times New Roman" w:hAnsi="Calibri Light" w:cs="Calibri Light"/>
-          <w:color w:val="2E74B5"/>
-          <w:kern w:val="36"/>
-          <w:sz w:val="32"/>
-          <w:szCs w:val="32"/>
-        </w:rPr>
-        <w:t>correctness.py</w:t>
-      </w:r>
-    </w:p>
-    <w:p>
-      <w:r>
-        <w:t xml:space="preserve">To use correctness.py, you </w:t>
-      </w:r>
-      <w:proofErr w:type="gramStart"/>
-      <w:r>
-        <w:t>have to</w:t>
-      </w:r>
-      <w:proofErr w:type="gramEnd"/>
-      <w:r>
-        <w:t xml:space="preserve"> have compiled fun_sort.cpp to an executable named a.out from the previous example given.</w:t>
-      </w:r>
-      <w:r>
-        <w:t xml:space="preserve"> Correctness.py runs a given number of test cases for the fun-sort executable. It generates a random array, sends it to the fun-sort executable, and then receives the array back form the fun-sort executable. Correctness.py then sorts the array itself and compares the sorted array with the array returned from the fun-sort executable. Its output varies with the arguments given to correctness.py</w:t>
-      </w:r>
-      <w:r>
-        <w:t>. I</w:t>
-      </w:r>
-      <w:r>
-        <w:t xml:space="preserve">f the two arrays are identical, </w:t>
-      </w:r>
-      <w:proofErr w:type="gramStart"/>
-      <w:r>
-        <w:t>it</w:t>
-      </w:r>
-      <w:proofErr w:type="gramEnd"/>
-      <w:r>
-        <w:t xml:space="preserve"> outputs pass, if the arrays are not identical (fun-sort failed), it will output FAIL.</w:t>
-      </w:r>
-    </w:p>
-    <w:p/>
-    <w:p>
-      <w:pPr>
-        <w:rPr>
-          <w:rFonts w:ascii="Calibri Light" w:eastAsia="Times New Roman" w:hAnsi="Calibri Light" w:cs="Calibri Light"/>
-          <w:b/>
-          <w:kern w:val="36"/>
-          <w:sz w:val="28"/>
-          <w:szCs w:val="28"/>
-        </w:rPr>
-      </w:pPr>
-      <w:r>
-        <w:rPr>
-          <w:rFonts w:ascii="Calibri Light" w:eastAsia="Times New Roman" w:hAnsi="Calibri Light" w:cs="Calibri Light"/>
-          <w:b/>
-          <w:kern w:val="36"/>
-          <w:sz w:val="28"/>
-          <w:szCs w:val="28"/>
-        </w:rPr>
-        <w:t>correctness.py</w:t>
-      </w:r>
-      <w:r>
-        <w:rPr>
-          <w:rFonts w:ascii="Calibri Light" w:eastAsia="Times New Roman" w:hAnsi="Calibri Light" w:cs="Calibri Light"/>
-          <w:b/>
-          <w:kern w:val="36"/>
-          <w:sz w:val="28"/>
-          <w:szCs w:val="28"/>
-        </w:rPr>
-        <w:t xml:space="preserve"> usage</w:t>
+        <w:t>correctness.py usage</w:t>
       </w:r>
     </w:p>
     <w:p>
@@ -2254,7 +2939,10 @@
         </w:numPr>
       </w:pPr>
       <w:r>
-        <w:t xml:space="preserve">&lt;mode&gt;  </w:t>
+        <w:t>&lt;mode</w:t>
+      </w:r>
+      <w:r>
+        <w:t xml:space="preserve">&gt; </w:t>
       </w:r>
       <w:r>
         <w:rPr>
@@ -2263,7 +2951,19 @@
         <w:t>r</w:t>
       </w:r>
       <w:r>
-        <w:t xml:space="preserve"> for result “currently only option” possible values </w:t>
+        <w:t xml:space="preserve"> for </w:t>
+      </w:r>
+      <w:r>
+        <w:t xml:space="preserve">value test, </w:t>
+      </w:r>
+      <w:r>
+        <w:rPr>
+          <w:b/>
+        </w:rPr>
+        <w:t>t</w:t>
+      </w:r>
+      <w:r>
+        <w:t xml:space="preserve"> for time tests</w:t>
       </w:r>
     </w:p>
     <w:p>
@@ -2296,7 +2996,7 @@
         <w:t xml:space="preserve"> for random (possible duplicates)</w:t>
       </w:r>
       <w:r>
-        <w:t xml:space="preserve"> [-50, 100]</w:t>
+        <w:t xml:space="preserve"> [-50, 50]</w:t>
       </w:r>
     </w:p>
     <w:p>
@@ -2317,7 +3017,22 @@
         <w:t xml:space="preserve"> for small distinct</w:t>
       </w:r>
       <w:r>
-        <w:t xml:space="preserve"> [-50, 100]</w:t>
+        <w:t xml:space="preserve"> [-</w:t>
+      </w:r>
+      <w:r>
+        <w:t>size</w:t>
+      </w:r>
+      <w:r>
+        <w:t xml:space="preserve">, </w:t>
+      </w:r>
+      <w:r>
+        <w:t>size</w:t>
+      </w:r>
+      <w:r>
+        <w:t>]</w:t>
+      </w:r>
+      <w:r>
+        <w:t xml:space="preserve"> </w:t>
       </w:r>
     </w:p>
     <w:p>
@@ -2361,9 +3076,22 @@
       <w:r>
         <w:t>&lt;size&gt; the size of the array per test case, if size &gt; 20, it will not print the two arrays to be viewed.</w:t>
       </w:r>
-    </w:p>
-    <w:p/>
-    <w:p>
+      <w:r>
+        <w:t xml:space="preserve"> </w:t>
+      </w:r>
+      <w:r>
+        <w:rPr>
+          <w:b/>
+        </w:rPr>
+        <w:t>If you run with t for &lt;mode&gt;, you do not have to define this.</w:t>
+      </w:r>
+    </w:p>
+    <w:p>
+      <w:pPr>
+        <w:rPr>
+          <w:b/>
+        </w:rPr>
+      </w:pPr>
       <w:r>
         <w:rPr>
           <w:b/>
@@ -2393,7 +3121,7 @@
                     </pic:cNvPicPr>
                   </pic:nvPicPr>
                   <pic:blipFill>
-                    <a:blip r:embed="rId8">
+                    <a:blip r:embed="rId10">
                       <a:extLst>
                         <a:ext uri="{28A0092B-C50C-407E-A947-70E740481C1C}">
                           <a14:useLocalDpi xmlns:a14="http://schemas.microsoft.com/office/drawing/2010/main" val="0"/>
@@ -2424,51 +3152,189 @@
           </wp:inline>
         </w:drawing>
       </w:r>
-    </w:p>
-    <w:p>
-      <w:pPr>
+      <w:r>
         <w:rPr>
           <w:b/>
         </w:rPr>
-      </w:pPr>
+        <w:t xml:space="preserve">Note: </w:t>
+      </w:r>
       <w:r>
         <w:rPr>
           <w:b/>
         </w:rPr>
-        <w:t xml:space="preserve">Note: </w:t>
+        <w:t xml:space="preserve"> The script is case sensitive, and the order of arguments</w:t>
       </w:r>
       <w:r>
         <w:rPr>
           <w:b/>
         </w:rPr>
-        <w:t xml:space="preserve"> The script is case sensitive, and the order of arguments</w:t>
+        <w:t xml:space="preserve"> </w:t>
       </w:r>
       <w:r>
         <w:rPr>
           <w:b/>
         </w:rPr>
-        <w:t xml:space="preserve"> </w:t>
+        <w:t>matter</w:t>
       </w:r>
       <w:r>
         <w:rPr>
           <w:b/>
         </w:rPr>
-        <w:t>matter</w:t>
+        <w:t>s</w:t>
       </w:r>
       <w:r>
         <w:rPr>
           <w:b/>
         </w:rPr>
-        <w:t>s</w:t>
-      </w:r>
-      <w:r>
+        <w:t xml:space="preserve">. </w:t>
+      </w:r>
+    </w:p>
+    <w:p>
+      <w:pPr>
         <w:rPr>
           <w:b/>
         </w:rPr>
-        <w:t xml:space="preserve">. </w:t>
-      </w:r>
+      </w:pPr>
+    </w:p>
+    <w:p>
+      <w:pPr>
+        <w:rPr>
+          <w:b/>
+        </w:rPr>
+      </w:pPr>
+    </w:p>
+    <w:p>
+      <w:pPr>
+        <w:rPr>
+          <w:b/>
+        </w:rPr>
+      </w:pPr>
+    </w:p>
+    <w:p>
+      <w:pPr>
+        <w:rPr>
+          <w:b/>
+        </w:rPr>
+      </w:pPr>
+      <w:r>
+        <w:rPr>
+          <w:b/>
+        </w:rPr>
+        <w:lastRenderedPageBreak/>
+        <w:t xml:space="preserve">The following plot was generated with </w:t>
+      </w:r>
+      <w:r>
+        <w:rPr>
+          <w:b/>
+        </w:rPr>
+        <w:t>./correctness.py 5000 t d</w:t>
+      </w:r>
+    </w:p>
+    <w:p>
+      <w:pPr>
+        <w:rPr>
+          <w:b/>
+        </w:rPr>
+      </w:pPr>
+      <w:r>
+        <w:rPr>
+          <w:b/>
+          <w:noProof/>
+        </w:rPr>
+        <w:drawing>
+          <wp:anchor distT="0" distB="0" distL="114300" distR="114300" simplePos="0" relativeHeight="251658240" behindDoc="0" locked="0" layoutInCell="1" allowOverlap="1" wp14:anchorId="67109F8E" wp14:editId="3ACF7150">
+            <wp:simplePos x="0" y="0"/>
+            <wp:positionH relativeFrom="column">
+              <wp:posOffset>0</wp:posOffset>
+            </wp:positionH>
+            <wp:positionV relativeFrom="page">
+              <wp:posOffset>1095375</wp:posOffset>
+            </wp:positionV>
+            <wp:extent cx="5943600" cy="4591050"/>
+            <wp:effectExtent l="0" t="0" r="0" b="0"/>
+            <wp:wrapSquare wrapText="bothSides"/>
+            <wp:docPr id="8" name="Picture 8"/>
+            <wp:cNvGraphicFramePr>
+              <a:graphicFrameLocks xmlns:a="http://schemas.openxmlformats.org/drawingml/2006/main" noChangeAspect="1"/>
+            </wp:cNvGraphicFramePr>
+            <a:graphic xmlns:a="http://schemas.openxmlformats.org/drawingml/2006/main">
+              <a:graphicData uri="http://schemas.openxmlformats.org/drawingml/2006/picture">
+                <pic:pic xmlns:pic="http://schemas.openxmlformats.org/drawingml/2006/picture">
+                  <pic:nvPicPr>
+                    <pic:cNvPr id="0" name="Picture 7"/>
+                    <pic:cNvPicPr>
+                      <a:picLocks noChangeAspect="1" noChangeArrowheads="1"/>
+                    </pic:cNvPicPr>
+                  </pic:nvPicPr>
+                  <pic:blipFill>
+                    <a:blip r:embed="rId11" cstate="print">
+                      <a:extLst>
+                        <a:ext uri="{28A0092B-C50C-407E-A947-70E740481C1C}">
+                          <a14:useLocalDpi xmlns:a14="http://schemas.microsoft.com/office/drawing/2010/main" val="0"/>
+                        </a:ext>
+                      </a:extLst>
+                    </a:blip>
+                    <a:srcRect/>
+                    <a:stretch>
+                      <a:fillRect/>
+                    </a:stretch>
+                  </pic:blipFill>
+                  <pic:spPr bwMode="auto">
+                    <a:xfrm>
+                      <a:off x="0" y="0"/>
+                      <a:ext cx="5943600" cy="4591050"/>
+                    </a:xfrm>
+                    <a:prstGeom prst="rect">
+                      <a:avLst/>
+                    </a:prstGeom>
+                    <a:noFill/>
+                    <a:ln>
+                      <a:noFill/>
+                    </a:ln>
+                  </pic:spPr>
+                </pic:pic>
+              </a:graphicData>
+            </a:graphic>
+          </wp:anchor>
+        </w:drawing>
+      </w:r>
+      <w:r>
+        <w:rPr>
+          <w:b/>
+        </w:rPr>
+        <w:t xml:space="preserve">Some observations: the algorithm is chaotic. </w:t>
+      </w:r>
+    </w:p>
+    <w:p>
+      <w:pPr>
+        <w:rPr>
+          <w:b/>
+        </w:rPr>
+      </w:pPr>
+      <w:r>
+        <w:rPr>
+          <w:b/>
+        </w:rPr>
+        <w:t>It appears to be giving us logarithmic behavior even though its theoretically n</w:t>
+      </w:r>
+      <w:r>
+        <w:rPr>
+          <w:b/>
+          <w:vertAlign w:val="superscript"/>
+        </w:rPr>
+        <w:t>2</w:t>
+      </w:r>
+      <w:r>
+        <w:rPr>
+          <w:b/>
+        </w:rPr>
+        <w:t xml:space="preserve">logn. </w:t>
+      </w:r>
+      <w:bookmarkStart w:id="0" w:name="_GoBack"/>
+      <w:bookmarkEnd w:id="0"/>
     </w:p>
     <w:sectPr>
+      <w:headerReference w:type="default" r:id="rId12"/>
       <w:pgSz w:w="12240" w:h="15840"/>
       <w:pgMar w:top="1440" w:right="1440" w:bottom="1440" w:left="1440" w:header="720" w:footer="720" w:gutter="0"/>
       <w:cols w:space="720"/>
@@ -2528,12 +3394,467 @@
 </w:footnotes>
 </file>
 
+<file path=word/header1.xml><?xml version="1.0" encoding="utf-8"?>
+<w:hdr xmlns:wpc="http://schemas.microsoft.com/office/word/2010/wordprocessingCanvas" xmlns:cx="http://schemas.microsoft.com/office/drawing/2014/chartex" xmlns:cx1="http://schemas.microsoft.com/office/drawing/2015/9/8/chartex" xmlns:cx2="http://schemas.microsoft.com/office/drawing/2015/10/21/chartex" xmlns:cx3="http://schemas.microsoft.com/office/drawing/2016/5/9/chartex" xmlns:cx4="http://schemas.microsoft.com/office/drawing/2016/5/10/chartex" xmlns:cx5="http://schemas.microsoft.com/office/drawing/2016/5/11/chartex" xmlns:cx6="http://schemas.microsoft.com/office/drawing/2016/5/12/chartex" xmlns:cx7="http://schemas.microsoft.com/office/drawing/2016/5/13/chartex" xmlns:cx8="http://schemas.microsoft.com/office/drawing/2016/5/14/chartex" xmlns:mc="http://schemas.openxmlformats.org/markup-compatibility/2006" xmlns:aink="http://schemas.microsoft.com/office/drawing/2016/ink" xmlns:am3d="http://schemas.microsoft.com/office/drawing/2017/model3d" xmlns:o="urn:schemas-microsoft-com:office:office" xmlns:r="http://schemas.openxmlformats.org/officeDocument/2006/relationships" xmlns:m="http://schemas.openxmlformats.org/officeDocument/2006/math" xmlns:v="urn:schemas-microsoft-com:vml" xmlns:wp14="http://schemas.microsoft.com/office/word/2010/wordprocessingDrawing" xmlns:wp="http://schemas.openxmlformats.org/drawingml/2006/wordprocessingDrawing" xmlns:w10="urn:schemas-microsoft-com:office:word" xmlns:w="http://schemas.openxmlformats.org/wordprocessingml/2006/main" xmlns:w14="http://schemas.microsoft.com/office/word/2010/wordml" xmlns:w15="http://schemas.microsoft.com/office/word/2012/wordml" xmlns:w16cid="http://schemas.microsoft.com/office/word/2016/wordml/cid" xmlns:w16se="http://schemas.microsoft.com/office/word/2015/wordml/symex" xmlns:wpg="http://schemas.microsoft.com/office/word/2010/wordprocessingGroup" xmlns:wpi="http://schemas.microsoft.com/office/word/2010/wordprocessingInk" xmlns:wne="http://schemas.microsoft.com/office/word/2006/wordml" xmlns:wps="http://schemas.microsoft.com/office/word/2010/wordprocessingShape" mc:Ignorable="w14 w15 w16se w16cid wp14">
+  <w:p>
+    <w:pPr>
+      <w:pStyle w:val="Header"/>
+    </w:pPr>
+    <w:r>
+      <w:rPr>
+        <w:caps/>
+        <w:noProof/>
+        <w:color w:val="808080" w:themeColor="background1" w:themeShade="80"/>
+        <w:sz w:val="20"/>
+        <w:szCs w:val="20"/>
+      </w:rPr>
+      <mc:AlternateContent>
+        <mc:Choice Requires="wpg">
+          <w:drawing>
+            <wp:anchor distT="0" distB="0" distL="114300" distR="114300" simplePos="0" relativeHeight="251659264" behindDoc="0" locked="0" layoutInCell="1" allowOverlap="1" wp14:anchorId="41109110" wp14:editId="3399EE14">
+              <wp:simplePos x="0" y="0"/>
+              <wp:positionH relativeFrom="page">
+                <wp:align>left</wp:align>
+              </wp:positionH>
+              <mc:AlternateContent>
+                <mc:Choice Requires="wp14">
+                  <wp:positionV relativeFrom="page">
+                    <wp14:pctPosVOffset>2300</wp14:pctPosVOffset>
+                  </wp:positionV>
+                </mc:Choice>
+                <mc:Fallback>
+                  <wp:positionV relativeFrom="page">
+                    <wp:posOffset>231140</wp:posOffset>
+                  </wp:positionV>
+                </mc:Fallback>
+              </mc:AlternateContent>
+              <wp:extent cx="1700784" cy="1024128"/>
+              <wp:effectExtent l="0" t="0" r="0" b="5080"/>
+              <wp:wrapNone/>
+              <wp:docPr id="158" name="Group 158"/>
+              <wp:cNvGraphicFramePr/>
+              <a:graphic xmlns:a="http://schemas.openxmlformats.org/drawingml/2006/main">
+                <a:graphicData uri="http://schemas.microsoft.com/office/word/2010/wordprocessingGroup">
+                  <wpg:wgp>
+                    <wpg:cNvGrpSpPr/>
+                    <wpg:grpSpPr>
+                      <a:xfrm>
+                        <a:off x="0" y="0"/>
+                        <a:ext cx="1700784" cy="1024128"/>
+                        <a:chOff x="0" y="0"/>
+                        <a:chExt cx="1700784" cy="1024128"/>
+                      </a:xfrm>
+                    </wpg:grpSpPr>
+                    <wpg:grpSp>
+                      <wpg:cNvPr id="159" name="Group 159"/>
+                      <wpg:cNvGrpSpPr/>
+                      <wpg:grpSpPr>
+                        <a:xfrm>
+                          <a:off x="0" y="0"/>
+                          <a:ext cx="1700784" cy="1024128"/>
+                          <a:chOff x="0" y="0"/>
+                          <a:chExt cx="1700784" cy="1024128"/>
+                        </a:xfrm>
+                      </wpg:grpSpPr>
+                      <wps:wsp>
+                        <wps:cNvPr id="160" name="Rectangle 160"/>
+                        <wps:cNvSpPr/>
+                        <wps:spPr>
+                          <a:xfrm>
+                            <a:off x="0" y="0"/>
+                            <a:ext cx="1700784" cy="1024128"/>
+                          </a:xfrm>
+                          <a:prstGeom prst="rect">
+                            <a:avLst/>
+                          </a:prstGeom>
+                          <a:solidFill>
+                            <a:schemeClr val="bg1">
+                              <a:alpha val="0"/>
+                            </a:schemeClr>
+                          </a:solidFill>
+                          <a:ln>
+                            <a:noFill/>
+                          </a:ln>
+                        </wps:spPr>
+                        <wps:style>
+                          <a:lnRef idx="2">
+                            <a:schemeClr val="accent1">
+                              <a:shade val="50000"/>
+                            </a:schemeClr>
+                          </a:lnRef>
+                          <a:fillRef idx="1">
+                            <a:schemeClr val="accent1"/>
+                          </a:fillRef>
+                          <a:effectRef idx="0">
+                            <a:schemeClr val="accent1"/>
+                          </a:effectRef>
+                          <a:fontRef idx="minor">
+                            <a:schemeClr val="lt1"/>
+                          </a:fontRef>
+                        </wps:style>
+                        <wps:bodyPr rot="0" spcFirstLastPara="0" vertOverflow="overflow" horzOverflow="overflow" vert="horz" wrap="square" lIns="91440" tIns="45720" rIns="91440" bIns="45720" numCol="1" spcCol="0" rtlCol="0" fromWordArt="0" anchor="ctr" anchorCtr="0" forceAA="0" compatLnSpc="1">
+                          <a:prstTxWarp prst="textNoShape">
+                            <a:avLst/>
+                          </a:prstTxWarp>
+                          <a:noAutofit/>
+                        </wps:bodyPr>
+                      </wps:wsp>
+                      <wps:wsp>
+                        <wps:cNvPr id="161" name="Rectangle 1"/>
+                        <wps:cNvSpPr/>
+                        <wps:spPr>
+                          <a:xfrm>
+                            <a:off x="228600" y="0"/>
+                            <a:ext cx="1463040" cy="1014984"/>
+                          </a:xfrm>
+                          <a:custGeom>
+                            <a:avLst/>
+                            <a:gdLst>
+                              <a:gd name="connsiteX0" fmla="*/ 0 w 1462822"/>
+                              <a:gd name="connsiteY0" fmla="*/ 0 h 1014481"/>
+                              <a:gd name="connsiteX1" fmla="*/ 1462822 w 1462822"/>
+                              <a:gd name="connsiteY1" fmla="*/ 0 h 1014481"/>
+                              <a:gd name="connsiteX2" fmla="*/ 1462822 w 1462822"/>
+                              <a:gd name="connsiteY2" fmla="*/ 1014481 h 1014481"/>
+                              <a:gd name="connsiteX3" fmla="*/ 0 w 1462822"/>
+                              <a:gd name="connsiteY3" fmla="*/ 1014481 h 1014481"/>
+                              <a:gd name="connsiteX4" fmla="*/ 0 w 1462822"/>
+                              <a:gd name="connsiteY4" fmla="*/ 0 h 1014481"/>
+                              <a:gd name="connsiteX0" fmla="*/ 0 w 1462822"/>
+                              <a:gd name="connsiteY0" fmla="*/ 0 h 1014481"/>
+                              <a:gd name="connsiteX1" fmla="*/ 1462822 w 1462822"/>
+                              <a:gd name="connsiteY1" fmla="*/ 0 h 1014481"/>
+                              <a:gd name="connsiteX2" fmla="*/ 910372 w 1462822"/>
+                              <a:gd name="connsiteY2" fmla="*/ 376306 h 1014481"/>
+                              <a:gd name="connsiteX3" fmla="*/ 0 w 1462822"/>
+                              <a:gd name="connsiteY3" fmla="*/ 1014481 h 1014481"/>
+                              <a:gd name="connsiteX4" fmla="*/ 0 w 1462822"/>
+                              <a:gd name="connsiteY4" fmla="*/ 0 h 1014481"/>
+                            </a:gdLst>
+                            <a:ahLst/>
+                            <a:cxnLst>
+                              <a:cxn ang="0">
+                                <a:pos x="connsiteX0" y="connsiteY0"/>
+                              </a:cxn>
+                              <a:cxn ang="0">
+                                <a:pos x="connsiteX1" y="connsiteY1"/>
+                              </a:cxn>
+                              <a:cxn ang="0">
+                                <a:pos x="connsiteX2" y="connsiteY2"/>
+                              </a:cxn>
+                              <a:cxn ang="0">
+                                <a:pos x="connsiteX3" y="connsiteY3"/>
+                              </a:cxn>
+                              <a:cxn ang="0">
+                                <a:pos x="connsiteX4" y="connsiteY4"/>
+                              </a:cxn>
+                            </a:cxnLst>
+                            <a:rect l="l" t="t" r="r" b="b"/>
+                            <a:pathLst>
+                              <a:path w="1462822" h="1014481">
+                                <a:moveTo>
+                                  <a:pt x="0" y="0"/>
+                                </a:moveTo>
+                                <a:lnTo>
+                                  <a:pt x="1462822" y="0"/>
+                                </a:lnTo>
+                                <a:lnTo>
+                                  <a:pt x="910372" y="376306"/>
+                                </a:lnTo>
+                                <a:lnTo>
+                                  <a:pt x="0" y="1014481"/>
+                                </a:lnTo>
+                                <a:lnTo>
+                                  <a:pt x="0" y="0"/>
+                                </a:lnTo>
+                                <a:close/>
+                              </a:path>
+                            </a:pathLst>
+                          </a:custGeom>
+                          <a:solidFill>
+                            <a:schemeClr val="accent1"/>
+                          </a:solidFill>
+                          <a:ln>
+                            <a:noFill/>
+                          </a:ln>
+                        </wps:spPr>
+                        <wps:style>
+                          <a:lnRef idx="2">
+                            <a:schemeClr val="accent1">
+                              <a:shade val="50000"/>
+                            </a:schemeClr>
+                          </a:lnRef>
+                          <a:fillRef idx="1">
+                            <a:schemeClr val="accent1"/>
+                          </a:fillRef>
+                          <a:effectRef idx="0">
+                            <a:schemeClr val="accent1"/>
+                          </a:effectRef>
+                          <a:fontRef idx="minor">
+                            <a:schemeClr val="lt1"/>
+                          </a:fontRef>
+                        </wps:style>
+                        <wps:bodyPr rot="0" spcFirstLastPara="0" vertOverflow="overflow" horzOverflow="overflow" vert="horz" wrap="square" lIns="91440" tIns="45720" rIns="91440" bIns="45720" numCol="1" spcCol="0" rtlCol="0" fromWordArt="0" anchor="ctr" anchorCtr="0" forceAA="0" compatLnSpc="1">
+                          <a:prstTxWarp prst="textNoShape">
+                            <a:avLst/>
+                          </a:prstTxWarp>
+                          <a:noAutofit/>
+                        </wps:bodyPr>
+                      </wps:wsp>
+                      <wps:wsp>
+                        <wps:cNvPr id="162" name="Rectangle 162"/>
+                        <wps:cNvSpPr/>
+                        <wps:spPr>
+                          <a:xfrm>
+                            <a:off x="228600" y="0"/>
+                            <a:ext cx="1472184" cy="1024128"/>
+                          </a:xfrm>
+                          <a:prstGeom prst="rect">
+                            <a:avLst/>
+                          </a:prstGeom>
+                          <a:blipFill>
+                            <a:blip r:embed="rId1"/>
+                            <a:stretch>
+                              <a:fillRect/>
+                            </a:stretch>
+                          </a:blipFill>
+                          <a:ln>
+                            <a:noFill/>
+                          </a:ln>
+                        </wps:spPr>
+                        <wps:style>
+                          <a:lnRef idx="2">
+                            <a:schemeClr val="accent1">
+                              <a:shade val="50000"/>
+                            </a:schemeClr>
+                          </a:lnRef>
+                          <a:fillRef idx="1">
+                            <a:schemeClr val="accent1"/>
+                          </a:fillRef>
+                          <a:effectRef idx="0">
+                            <a:schemeClr val="accent1"/>
+                          </a:effectRef>
+                          <a:fontRef idx="minor">
+                            <a:schemeClr val="lt1"/>
+                          </a:fontRef>
+                        </wps:style>
+                        <wps:bodyPr rot="0" spcFirstLastPara="0" vertOverflow="overflow" horzOverflow="overflow" vert="horz" wrap="square" lIns="91440" tIns="45720" rIns="91440" bIns="45720" numCol="1" spcCol="0" rtlCol="0" fromWordArt="0" anchor="ctr" anchorCtr="0" forceAA="0" compatLnSpc="1">
+                          <a:prstTxWarp prst="textNoShape">
+                            <a:avLst/>
+                          </a:prstTxWarp>
+                          <a:noAutofit/>
+                        </wps:bodyPr>
+                      </wps:wsp>
+                    </wpg:grpSp>
+                    <wps:wsp>
+                      <wps:cNvPr id="163" name="Text Box 163"/>
+                      <wps:cNvSpPr txBox="1"/>
+                      <wps:spPr>
+                        <a:xfrm flipH="1">
+                          <a:off x="237067" y="18942"/>
+                          <a:ext cx="442824" cy="375285"/>
+                        </a:xfrm>
+                        <a:prstGeom prst="rect">
+                          <a:avLst/>
+                        </a:prstGeom>
+                        <a:noFill/>
+                        <a:ln w="6350">
+                          <a:noFill/>
+                        </a:ln>
+                        <a:effectLst/>
+                      </wps:spPr>
+                      <wps:style>
+                        <a:lnRef idx="0">
+                          <a:schemeClr val="accent1"/>
+                        </a:lnRef>
+                        <a:fillRef idx="0">
+                          <a:schemeClr val="accent1"/>
+                        </a:fillRef>
+                        <a:effectRef idx="0">
+                          <a:schemeClr val="accent1"/>
+                        </a:effectRef>
+                        <a:fontRef idx="minor">
+                          <a:schemeClr val="dk1"/>
+                        </a:fontRef>
+                      </wps:style>
+                      <wps:txbx>
+                        <w:txbxContent>
+                          <w:p>
+                            <w:pPr>
+                              <w:pStyle w:val="Header"/>
+                              <w:tabs>
+                                <w:tab w:val="clear" w:pos="4680"/>
+                                <w:tab w:val="clear" w:pos="9360"/>
+                              </w:tabs>
+                              <w:jc w:val="right"/>
+                              <w:rPr>
+                                <w:color w:val="FFFFFF" w:themeColor="background1"/>
+                                <w:sz w:val="24"/>
+                                <w:szCs w:val="24"/>
+                              </w:rPr>
+                            </w:pPr>
+                            <w:r>
+                              <w:rPr>
+                                <w:color w:val="FFFFFF" w:themeColor="background1"/>
+                                <w:sz w:val="24"/>
+                                <w:szCs w:val="24"/>
+                              </w:rPr>
+                              <w:fldChar w:fldCharType="begin"/>
+                            </w:r>
+                            <w:r>
+                              <w:rPr>
+                                <w:color w:val="FFFFFF" w:themeColor="background1"/>
+                                <w:sz w:val="24"/>
+                                <w:szCs w:val="24"/>
+                              </w:rPr>
+                              <w:instrText xml:space="preserve"> PAGE   \* MERGEFORMAT </w:instrText>
+                            </w:r>
+                            <w:r>
+                              <w:rPr>
+                                <w:color w:val="FFFFFF" w:themeColor="background1"/>
+                                <w:sz w:val="24"/>
+                                <w:szCs w:val="24"/>
+                              </w:rPr>
+                              <w:fldChar w:fldCharType="separate"/>
+                            </w:r>
+                            <w:r>
+                              <w:rPr>
+                                <w:noProof/>
+                                <w:color w:val="FFFFFF" w:themeColor="background1"/>
+                                <w:sz w:val="24"/>
+                                <w:szCs w:val="24"/>
+                              </w:rPr>
+                              <w:t>2</w:t>
+                            </w:r>
+                            <w:r>
+                              <w:rPr>
+                                <w:noProof/>
+                                <w:color w:val="FFFFFF" w:themeColor="background1"/>
+                                <w:sz w:val="24"/>
+                                <w:szCs w:val="24"/>
+                              </w:rPr>
+                              <w:fldChar w:fldCharType="end"/>
+                            </w:r>
+                          </w:p>
+                        </w:txbxContent>
+                      </wps:txbx>
+                      <wps:bodyPr rot="0" spcFirstLastPara="0" vertOverflow="overflow" horzOverflow="overflow" vert="horz" wrap="square" lIns="91440" tIns="91440" rIns="91440" bIns="91440" numCol="1" spcCol="0" rtlCol="0" fromWordArt="0" anchor="ctr" anchorCtr="0" forceAA="0" compatLnSpc="1">
+                        <a:prstTxWarp prst="textNoShape">
+                          <a:avLst/>
+                        </a:prstTxWarp>
+                        <a:noAutofit/>
+                      </wps:bodyPr>
+                    </wps:wsp>
+                  </wpg:wgp>
+                </a:graphicData>
+              </a:graphic>
+              <wp14:sizeRelH relativeFrom="margin">
+                <wp14:pctWidth>0</wp14:pctWidth>
+              </wp14:sizeRelH>
+              <wp14:sizeRelV relativeFrom="margin">
+                <wp14:pctHeight>0</wp14:pctHeight>
+              </wp14:sizeRelV>
+            </wp:anchor>
+          </w:drawing>
+        </mc:Choice>
+        <mc:Fallback>
+          <w:pict>
+            <v:group w14:anchorId="41109110" id="Group 158" o:spid="_x0000_s1026" style="position:absolute;margin-left:0;margin-top:0;width:133.9pt;height:80.65pt;z-index:251659264;mso-top-percent:23;mso-position-horizontal:left;mso-position-horizontal-relative:page;mso-position-vertical-relative:page;mso-top-percent:23;mso-width-relative:margin;mso-height-relative:margin" coordsize="17007,10241" o:gfxdata="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">
+              <v:group id="Group 159" o:spid="_x0000_s1027" style="position:absolute;width:17007;height:10241" coordsize="17007,10241" o:gfxdata="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">
+                <v:rect id="Rectangle 160" o:spid="_x0000_s1028" style="position:absolute;width:17007;height:10241;visibility:visible;mso-wrap-style:square;v-text-anchor:middle" o:gfxdata="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" fillcolor="white [3212]" stroked="f" strokeweight="1pt">
+                  <v:fill opacity="0"/>
+                </v:rect>
+                <v:shape id="Rectangle 1" o:spid="_x0000_s1029" style="position:absolute;left:2286;width:14630;height:10149;visibility:visible;mso-wrap-style:square;v-text-anchor:middle" coordsize="1462822,1014481" o:gfxdata="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" path="m,l1462822,,910372,376306,,1014481,,xe" fillcolor="#4472c4 [3204]" stroked="f" strokeweight="1pt">
+                  <v:stroke joinstyle="miter"/>
+                  <v:path arrowok="t" o:connecttype="custom" o:connectlocs="0,0;1463040,0;910508,376493;0,1014984;0,0" o:connectangles="0,0,0,0,0"/>
+                </v:shape>
+                <v:rect id="Rectangle 162" o:spid="_x0000_s1030" style="position:absolute;left:2286;width:14721;height:10241;visibility:visible;mso-wrap-style:square;v-text-anchor:middle" o:gfxdata="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" stroked="f" strokeweight="1pt">
+                  <v:fill r:id="rId2" o:title="" recolor="t" rotate="t" type="frame"/>
+                </v:rect>
+              </v:group>
+              <v:shapetype id="_x0000_t202" coordsize="21600,21600" o:spt="202" path="m,l,21600r21600,l21600,xe">
+                <v:stroke joinstyle="miter"/>
+                <v:path gradientshapeok="t" o:connecttype="rect"/>
+              </v:shapetype>
+              <v:shape id="Text Box 163" o:spid="_x0000_s1031" type="#_x0000_t202" style="position:absolute;left:2370;top:189;width:4428;height:3753;flip:x;visibility:visible;mso-wrap-style:square;v-text-anchor:middle" o:gfxdata="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" filled="f" stroked="f" strokeweight=".5pt">
+                <v:textbox inset=",7.2pt,,7.2pt">
+                  <w:txbxContent>
+                    <w:p>
+                      <w:pPr>
+                        <w:pStyle w:val="Header"/>
+                        <w:tabs>
+                          <w:tab w:val="clear" w:pos="4680"/>
+                          <w:tab w:val="clear" w:pos="9360"/>
+                        </w:tabs>
+                        <w:jc w:val="right"/>
+                        <w:rPr>
+                          <w:color w:val="FFFFFF" w:themeColor="background1"/>
+                          <w:sz w:val="24"/>
+                          <w:szCs w:val="24"/>
+                        </w:rPr>
+                      </w:pPr>
+                      <w:r>
+                        <w:rPr>
+                          <w:color w:val="FFFFFF" w:themeColor="background1"/>
+                          <w:sz w:val="24"/>
+                          <w:szCs w:val="24"/>
+                        </w:rPr>
+                        <w:fldChar w:fldCharType="begin"/>
+                      </w:r>
+                      <w:r>
+                        <w:rPr>
+                          <w:color w:val="FFFFFF" w:themeColor="background1"/>
+                          <w:sz w:val="24"/>
+                          <w:szCs w:val="24"/>
+                        </w:rPr>
+                        <w:instrText xml:space="preserve"> PAGE   \* MERGEFORMAT </w:instrText>
+                      </w:r>
+                      <w:r>
+                        <w:rPr>
+                          <w:color w:val="FFFFFF" w:themeColor="background1"/>
+                          <w:sz w:val="24"/>
+                          <w:szCs w:val="24"/>
+                        </w:rPr>
+                        <w:fldChar w:fldCharType="separate"/>
+                      </w:r>
+                      <w:r>
+                        <w:rPr>
+                          <w:noProof/>
+                          <w:color w:val="FFFFFF" w:themeColor="background1"/>
+                          <w:sz w:val="24"/>
+                          <w:szCs w:val="24"/>
+                        </w:rPr>
+                        <w:t>2</w:t>
+                      </w:r>
+                      <w:r>
+                        <w:rPr>
+                          <w:noProof/>
+                          <w:color w:val="FFFFFF" w:themeColor="background1"/>
+                          <w:sz w:val="24"/>
+                          <w:szCs w:val="24"/>
+                        </w:rPr>
+                        <w:fldChar w:fldCharType="end"/>
+                      </w:r>
+                    </w:p>
+                  </w:txbxContent>
+                </v:textbox>
+              </v:shape>
+              <w10:wrap anchorx="page" anchory="page"/>
+            </v:group>
+          </w:pict>
+        </mc:Fallback>
+      </mc:AlternateContent>
+    </w:r>
+  </w:p>
+</w:hdr>
+</file>
+
 <file path=word/numbering.xml><?xml version="1.0" encoding="utf-8"?>
 <w:numbering xmlns:wpc="http://schemas.microsoft.com/office/word/2010/wordprocessingCanvas" xmlns:cx="http://schemas.microsoft.com/office/drawing/2014/chartex" xmlns:cx1="http://schemas.microsoft.com/office/drawing/2015/9/8/chartex" xmlns:cx2="http://schemas.microsoft.com/office/drawing/2015/10/21/chartex" xmlns:cx3="http://schemas.microsoft.com/office/drawing/2016/5/9/chartex" xmlns:cx4="http://schemas.microsoft.com/office/drawing/2016/5/10/chartex" xmlns:cx5="http://schemas.microsoft.com/office/drawing/2016/5/11/chartex" xmlns:cx6="http://schemas.microsoft.com/office/drawing/2016/5/12/chartex" xmlns:cx7="http://schemas.microsoft.com/office/drawing/2016/5/13/chartex" xmlns:cx8="http://schemas.microsoft.com/office/drawing/2016/5/14/chartex" xmlns:mc="http://schemas.openxmlformats.org/markup-compatibility/2006" xmlns:aink="http://schemas.microsoft.com/office/drawing/2016/ink" xmlns:am3d="http://schemas.microsoft.com/office/drawing/2017/model3d" xmlns:o="urn:schemas-microsoft-com:office:office" xmlns:r="http://schemas.openxmlformats.org/officeDocument/2006/relationships" xmlns:m="http://schemas.openxmlformats.org/officeDocument/2006/math" xmlns:v="urn:schemas-microsoft-com:vml" xmlns:wp14="http://schemas.microsoft.com/office/word/2010/wordprocessingDrawing" xmlns:wp="http://schemas.openxmlformats.org/drawingml/2006/wordprocessingDrawing" xmlns:w10="urn:schemas-microsoft-com:office:word" xmlns:w="http://schemas.openxmlformats.org/wordprocessingml/2006/main" xmlns:w14="http://schemas.microsoft.com/office/word/2010/wordml" xmlns:w15="http://schemas.microsoft.com/office/word/2012/wordml" xmlns:w16cid="http://schemas.microsoft.com/office/word/2016/wordml/cid" xmlns:w16se="http://schemas.microsoft.com/office/word/2015/wordml/symex" xmlns:wpg="http://schemas.microsoft.com/office/word/2010/wordprocessingGroup" xmlns:wpi="http://schemas.microsoft.com/office/word/2010/wordprocessingInk" xmlns:wne="http://schemas.microsoft.com/office/word/2006/wordml" xmlns:wps="http://schemas.microsoft.com/office/word/2010/wordprocessingShape" mc:Ignorable="w14 w15 w16se w16cid wp14">
   <w:abstractNum w:abstractNumId="0" w15:restartNumberingAfterBreak="0">
-    <w:nsid w:val="2A1B7E2F"/>
+    <w:nsid w:val="257F2BDD"/>
     <w:multiLevelType w:val="hybridMultilevel"/>
-    <w:tmpl w:val="3C3638D8"/>
+    <w:tmpl w:val="159C6E34"/>
     <w:lvl w:ilvl="0" w:tplc="04090001">
       <w:start w:val="1"/>
       <w:numFmt w:val="bullet"/>
@@ -2644,6 +3965,119 @@
     </w:lvl>
   </w:abstractNum>
   <w:abstractNum w:abstractNumId="1" w15:restartNumberingAfterBreak="0">
+    <w:nsid w:val="2A1B7E2F"/>
+    <w:multiLevelType w:val="hybridMultilevel"/>
+    <w:tmpl w:val="3C3638D8"/>
+    <w:lvl w:ilvl="0" w:tplc="04090001">
+      <w:start w:val="1"/>
+      <w:numFmt w:val="bullet"/>
+      <w:lvlText w:val=""/>
+      <w:lvlJc w:val="left"/>
+      <w:pPr>
+        <w:ind w:left="720" w:hanging="360"/>
+      </w:pPr>
+      <w:rPr>
+        <w:rFonts w:ascii="Symbol" w:hAnsi="Symbol" w:hint="default"/>
+      </w:rPr>
+    </w:lvl>
+    <w:lvl w:ilvl="1" w:tplc="04090003" w:tentative="1">
+      <w:start w:val="1"/>
+      <w:numFmt w:val="bullet"/>
+      <w:lvlText w:val="o"/>
+      <w:lvlJc w:val="left"/>
+      <w:pPr>
+        <w:ind w:left="1440" w:hanging="360"/>
+      </w:pPr>
+      <w:rPr>
+        <w:rFonts w:ascii="Courier New" w:hAnsi="Courier New" w:cs="Courier New" w:hint="default"/>
+      </w:rPr>
+    </w:lvl>
+    <w:lvl w:ilvl="2" w:tplc="04090005" w:tentative="1">
+      <w:start w:val="1"/>
+      <w:numFmt w:val="bullet"/>
+      <w:lvlText w:val=""/>
+      <w:lvlJc w:val="left"/>
+      <w:pPr>
+        <w:ind w:left="2160" w:hanging="360"/>
+      </w:pPr>
+      <w:rPr>
+        <w:rFonts w:ascii="Wingdings" w:hAnsi="Wingdings" w:hint="default"/>
+      </w:rPr>
+    </w:lvl>
+    <w:lvl w:ilvl="3" w:tplc="04090001" w:tentative="1">
+      <w:start w:val="1"/>
+      <w:numFmt w:val="bullet"/>
+      <w:lvlText w:val=""/>
+      <w:lvlJc w:val="left"/>
+      <w:pPr>
+        <w:ind w:left="2880" w:hanging="360"/>
+      </w:pPr>
+      <w:rPr>
+        <w:rFonts w:ascii="Symbol" w:hAnsi="Symbol" w:hint="default"/>
+      </w:rPr>
+    </w:lvl>
+    <w:lvl w:ilvl="4" w:tplc="04090003" w:tentative="1">
+      <w:start w:val="1"/>
+      <w:numFmt w:val="bullet"/>
+      <w:lvlText w:val="o"/>
+      <w:lvlJc w:val="left"/>
+      <w:pPr>
+        <w:ind w:left="3600" w:hanging="360"/>
+      </w:pPr>
+      <w:rPr>
+        <w:rFonts w:ascii="Courier New" w:hAnsi="Courier New" w:cs="Courier New" w:hint="default"/>
+      </w:rPr>
+    </w:lvl>
+    <w:lvl w:ilvl="5" w:tplc="04090005" w:tentative="1">
+      <w:start w:val="1"/>
+      <w:numFmt w:val="bullet"/>
+      <w:lvlText w:val=""/>
+      <w:lvlJc w:val="left"/>
+      <w:pPr>
+        <w:ind w:left="4320" w:hanging="360"/>
+      </w:pPr>
+      <w:rPr>
+        <w:rFonts w:ascii="Wingdings" w:hAnsi="Wingdings" w:hint="default"/>
+      </w:rPr>
+    </w:lvl>
+    <w:lvl w:ilvl="6" w:tplc="04090001" w:tentative="1">
+      <w:start w:val="1"/>
+      <w:numFmt w:val="bullet"/>
+      <w:lvlText w:val=""/>
+      <w:lvlJc w:val="left"/>
+      <w:pPr>
+        <w:ind w:left="5040" w:hanging="360"/>
+      </w:pPr>
+      <w:rPr>
+        <w:rFonts w:ascii="Symbol" w:hAnsi="Symbol" w:hint="default"/>
+      </w:rPr>
+    </w:lvl>
+    <w:lvl w:ilvl="7" w:tplc="04090003" w:tentative="1">
+      <w:start w:val="1"/>
+      <w:numFmt w:val="bullet"/>
+      <w:lvlText w:val="o"/>
+      <w:lvlJc w:val="left"/>
+      <w:pPr>
+        <w:ind w:left="5760" w:hanging="360"/>
+      </w:pPr>
+      <w:rPr>
+        <w:rFonts w:ascii="Courier New" w:hAnsi="Courier New" w:cs="Courier New" w:hint="default"/>
+      </w:rPr>
+    </w:lvl>
+    <w:lvl w:ilvl="8" w:tplc="04090005" w:tentative="1">
+      <w:start w:val="1"/>
+      <w:numFmt w:val="bullet"/>
+      <w:lvlText w:val=""/>
+      <w:lvlJc w:val="left"/>
+      <w:pPr>
+        <w:ind w:left="6480" w:hanging="360"/>
+      </w:pPr>
+      <w:rPr>
+        <w:rFonts w:ascii="Wingdings" w:hAnsi="Wingdings" w:hint="default"/>
+      </w:rPr>
+    </w:lvl>
+  </w:abstractNum>
+  <w:abstractNum w:abstractNumId="2" w15:restartNumberingAfterBreak="0">
     <w:nsid w:val="6A423063"/>
     <w:multiLevelType w:val="hybridMultilevel"/>
     <w:tmpl w:val="FC527240"/>
@@ -2757,10 +4191,13 @@
     </w:lvl>
   </w:abstractNum>
   <w:num w:numId="1">
-    <w:abstractNumId w:val="0"/>
+    <w:abstractNumId w:val="1"/>
   </w:num>
   <w:num w:numId="2">
-    <w:abstractNumId w:val="1"/>
+    <w:abstractNumId w:val="2"/>
+  </w:num>
+  <w:num w:numId="3">
+    <w:abstractNumId w:val="0"/>
   </w:num>
 </w:numbering>
 </file>

</xml_diff>